<commit_message>
step icon fix, automation doc, control plan fix
</commit_message>
<xml_diff>
--- a/Documents/Manual/Automation.docx
+++ b/Documents/Manual/Automation.docx
@@ -74,23 +74,7 @@
           <w:sz w:val="28"/>
           <w:szCs w:val="28"/>
         </w:rPr>
-        <w:t xml:space="preserve">Процедура  - это объект, который может содержать в себе набор </w:t>
-      </w:r>
-      <w:r>
-        <w:rPr>
-          <w:rFonts w:ascii="Times New Roman" w:hAnsi="Times New Roman" w:cs="Times New Roman"/>
-          <w:sz w:val="28"/>
-          <w:szCs w:val="28"/>
-        </w:rPr>
-        <w:t>операций</w:t>
-      </w:r>
-      <w:r>
-        <w:rPr>
-          <w:rFonts w:ascii="Times New Roman" w:hAnsi="Times New Roman" w:cs="Times New Roman"/>
-          <w:sz w:val="28"/>
-          <w:szCs w:val="28"/>
-        </w:rPr>
-        <w:t>, переменные (переменные процедуры или локальные переменные), аргументы, а также условия запуска.</w:t>
+        <w:t>Процедура  - это объект, который может содержать в себе набор операций, переменные (переменные процедуры или локальные переменные), аргументы, а также условия запуска.</w:t>
       </w:r>
       <w:r>
         <w:rPr>
@@ -285,102 +269,720 @@
     </w:p>
     <w:p>
       <w:pPr>
-        <w:rPr>
-          <w:rFonts w:ascii="Times New Roman" w:hAnsi="Times New Roman" w:cs="Times New Roman"/>
-          <w:sz w:val="28"/>
-          <w:szCs w:val="28"/>
-        </w:rPr>
-      </w:pPr>
-      <w:r>
-        <w:rPr>
-          <w:rFonts w:ascii="Times New Roman" w:hAnsi="Times New Roman" w:cs="Times New Roman"/>
-          <w:sz w:val="28"/>
-          <w:szCs w:val="28"/>
-        </w:rPr>
-        <w:t>Набор операций</w:t>
-      </w:r>
-      <w:r>
-        <w:rPr>
-          <w:rFonts w:ascii="Times New Roman" w:hAnsi="Times New Roman" w:cs="Times New Roman"/>
-          <w:sz w:val="28"/>
-          <w:szCs w:val="28"/>
-        </w:rPr>
-        <w:t xml:space="preserve"> </w:t>
-      </w:r>
-      <w:r>
-        <w:rPr>
-          <w:rFonts w:ascii="Times New Roman" w:hAnsi="Times New Roman" w:cs="Times New Roman"/>
-          <w:sz w:val="28"/>
-          <w:szCs w:val="28"/>
-        </w:rPr>
-        <w:t>(шаг процедуры</w:t>
-      </w:r>
-      <w:r>
-        <w:rPr>
-          <w:rFonts w:ascii="Times New Roman" w:hAnsi="Times New Roman" w:cs="Times New Roman"/>
-          <w:sz w:val="28"/>
-          <w:szCs w:val="28"/>
-        </w:rPr>
-        <w:t xml:space="preserve"> или шаг</w:t>
-      </w:r>
-      <w:r>
-        <w:rPr>
-          <w:rFonts w:ascii="Times New Roman" w:hAnsi="Times New Roman" w:cs="Times New Roman"/>
-          <w:sz w:val="28"/>
-          <w:szCs w:val="28"/>
-        </w:rPr>
-        <w:t>)</w:t>
-      </w:r>
-      <w:r>
-        <w:rPr>
-          <w:rFonts w:ascii="Times New Roman" w:hAnsi="Times New Roman" w:cs="Times New Roman"/>
-          <w:sz w:val="28"/>
-          <w:szCs w:val="28"/>
-        </w:rPr>
-        <w:t xml:space="preserve"> – это список операций, выполняемых последовательно при вызове процедуры, т.е. в том </w:t>
-      </w:r>
-      <w:r>
-        <w:rPr>
-          <w:rFonts w:ascii="Times New Roman" w:hAnsi="Times New Roman" w:cs="Times New Roman"/>
-          <w:sz w:val="28"/>
-          <w:szCs w:val="28"/>
-        </w:rPr>
-        <w:t>порядке,</w:t>
-      </w:r>
-      <w:r>
-        <w:rPr>
-          <w:rFonts w:ascii="Times New Roman" w:hAnsi="Times New Roman" w:cs="Times New Roman"/>
-          <w:sz w:val="28"/>
-          <w:szCs w:val="28"/>
-        </w:rPr>
-        <w:t xml:space="preserve"> в котором они указаны сверху вниз.</w:t>
-      </w:r>
-      <w:r>
-        <w:rPr>
-          <w:rFonts w:ascii="Times New Roman" w:hAnsi="Times New Roman" w:cs="Times New Roman"/>
-          <w:sz w:val="28"/>
-          <w:szCs w:val="28"/>
-        </w:rPr>
-        <w:t xml:space="preserve"> Шаг процеду</w:t>
-      </w:r>
-      <w:r>
-        <w:rPr>
-          <w:rFonts w:ascii="Times New Roman" w:hAnsi="Times New Roman" w:cs="Times New Roman"/>
-          <w:sz w:val="28"/>
-          <w:szCs w:val="28"/>
-        </w:rPr>
-        <w:t>ры</w:t>
-      </w:r>
-      <w:r>
-        <w:rPr>
-          <w:rFonts w:ascii="Times New Roman" w:hAnsi="Times New Roman" w:cs="Times New Roman"/>
-          <w:sz w:val="28"/>
-          <w:szCs w:val="28"/>
-        </w:rPr>
-        <w:t xml:space="preserve"> можно добавить из списка, нажатием на кнопку плюс в правой половине экрана.</w:t>
+        <w:pStyle w:val="a3"/>
+        <w:numPr>
+          <w:ilvl w:val="1"/>
+          <w:numId w:val="2"/>
+        </w:numPr>
+        <w:rPr>
+          <w:rFonts w:ascii="Times New Roman" w:hAnsi="Times New Roman" w:cs="Times New Roman"/>
+          <w:sz w:val="28"/>
+          <w:szCs w:val="28"/>
+        </w:rPr>
+      </w:pPr>
+      <w:r>
+        <w:rPr>
+          <w:rFonts w:ascii="Times New Roman" w:hAnsi="Times New Roman" w:cs="Times New Roman"/>
+          <w:sz w:val="28"/>
+          <w:szCs w:val="28"/>
+        </w:rPr>
+        <w:t>Переменные и аргументы</w:t>
+      </w:r>
+    </w:p>
+    <w:p>
+      <w:pPr>
+        <w:pStyle w:val="a3"/>
+        <w:ind w:left="420"/>
+        <w:rPr>
+          <w:rFonts w:ascii="Times New Roman" w:hAnsi="Times New Roman" w:cs="Times New Roman"/>
+          <w:sz w:val="28"/>
+          <w:szCs w:val="28"/>
+        </w:rPr>
+      </w:pPr>
+      <w:r>
+        <w:rPr>
+          <w:rFonts w:ascii="Times New Roman" w:hAnsi="Times New Roman" w:cs="Times New Roman"/>
+          <w:sz w:val="28"/>
+          <w:szCs w:val="28"/>
+        </w:rPr>
+        <w:t xml:space="preserve">Переменная – это именованная сущность, которая имеет две основные характеристики. Это тип переменной и её значение. Переменная может иметь несколько основных типов: целое, логическое, строка, дата и время, объектная ссылка либо перечисление. Также, если переменная имеет тип </w:t>
+      </w:r>
+      <w:r>
+        <w:rPr>
+          <w:rFonts w:ascii="Times New Roman" w:hAnsi="Times New Roman" w:cs="Times New Roman"/>
+          <w:sz w:val="28"/>
+          <w:szCs w:val="28"/>
+        </w:rPr>
+        <w:t xml:space="preserve">объектная ссылка </w:t>
+      </w:r>
+      <w:r>
+        <w:rPr>
+          <w:rFonts w:ascii="Times New Roman" w:hAnsi="Times New Roman" w:cs="Times New Roman"/>
+          <w:sz w:val="28"/>
+          <w:szCs w:val="28"/>
+        </w:rPr>
+        <w:t xml:space="preserve">либо перечисление, то она должна иметь дополнительный (пояснительный тип). Если это объектная ссылка, то пояснительными типами в данном случае будут – </w:t>
+      </w:r>
+      <w:r>
+        <w:rPr>
+          <w:rFonts w:ascii="Times New Roman" w:hAnsi="Times New Roman" w:cs="Times New Roman"/>
+          <w:sz w:val="28"/>
+          <w:szCs w:val="28"/>
+        </w:rPr>
+        <w:t>«</w:t>
+      </w:r>
+      <w:r>
+        <w:rPr>
+          <w:rFonts w:ascii="Times New Roman" w:hAnsi="Times New Roman" w:cs="Times New Roman"/>
+          <w:sz w:val="28"/>
+          <w:szCs w:val="28"/>
+        </w:rPr>
+        <w:t>ГК-устройство</w:t>
+      </w:r>
+      <w:r>
+        <w:rPr>
+          <w:rFonts w:ascii="Times New Roman" w:hAnsi="Times New Roman" w:cs="Times New Roman"/>
+          <w:sz w:val="28"/>
+          <w:szCs w:val="28"/>
+        </w:rPr>
+        <w:t>»</w:t>
+      </w:r>
+      <w:r>
+        <w:rPr>
+          <w:rFonts w:ascii="Times New Roman" w:hAnsi="Times New Roman" w:cs="Times New Roman"/>
+          <w:sz w:val="28"/>
+          <w:szCs w:val="28"/>
+        </w:rPr>
+        <w:t xml:space="preserve">, </w:t>
+      </w:r>
+      <w:r>
+        <w:rPr>
+          <w:rFonts w:ascii="Times New Roman" w:hAnsi="Times New Roman" w:cs="Times New Roman"/>
+          <w:sz w:val="28"/>
+          <w:szCs w:val="28"/>
+        </w:rPr>
+        <w:t>«</w:t>
+      </w:r>
+      <w:r>
+        <w:rPr>
+          <w:rFonts w:ascii="Times New Roman" w:hAnsi="Times New Roman" w:cs="Times New Roman"/>
+          <w:sz w:val="28"/>
+          <w:szCs w:val="28"/>
+        </w:rPr>
+        <w:t>ГК</w:t>
+      </w:r>
+      <w:r>
+        <w:rPr>
+          <w:rFonts w:ascii="Times New Roman" w:hAnsi="Times New Roman" w:cs="Times New Roman"/>
+          <w:sz w:val="28"/>
+          <w:szCs w:val="28"/>
+        </w:rPr>
+        <w:t>-зона</w:t>
+      </w:r>
+      <w:r>
+        <w:rPr>
+          <w:rFonts w:ascii="Times New Roman" w:hAnsi="Times New Roman" w:cs="Times New Roman"/>
+          <w:sz w:val="28"/>
+          <w:szCs w:val="28"/>
+        </w:rPr>
+        <w:t>»</w:t>
+      </w:r>
+      <w:r>
+        <w:rPr>
+          <w:rFonts w:ascii="Times New Roman" w:hAnsi="Times New Roman" w:cs="Times New Roman"/>
+          <w:sz w:val="28"/>
+          <w:szCs w:val="28"/>
+        </w:rPr>
+        <w:t xml:space="preserve"> и т.д. Если основной тип – «</w:t>
+      </w:r>
+      <w:r>
+        <w:rPr>
+          <w:rFonts w:ascii="Times New Roman" w:hAnsi="Times New Roman" w:cs="Times New Roman"/>
+          <w:sz w:val="28"/>
+          <w:szCs w:val="28"/>
+        </w:rPr>
+        <w:t>П</w:t>
+      </w:r>
+      <w:r>
+        <w:rPr>
+          <w:rFonts w:ascii="Times New Roman" w:hAnsi="Times New Roman" w:cs="Times New Roman"/>
+          <w:sz w:val="28"/>
+          <w:szCs w:val="28"/>
+        </w:rPr>
+        <w:t xml:space="preserve">еречисление», то дополнительным </w:t>
+      </w:r>
+      <w:r>
+        <w:rPr>
+          <w:rFonts w:ascii="Times New Roman" w:hAnsi="Times New Roman" w:cs="Times New Roman"/>
+          <w:sz w:val="28"/>
+          <w:szCs w:val="28"/>
+        </w:rPr>
+        <w:t>типами будут – «Состояния», «Тип устройства» и т.д. В зависимости от типа переменной, переменная может принимать определенные значения, соответствующие её типу.</w:t>
+      </w:r>
+    </w:p>
+    <w:p>
+      <w:pPr>
+        <w:pStyle w:val="a3"/>
+        <w:ind w:left="420"/>
+        <w:rPr>
+          <w:rFonts w:ascii="Times New Roman" w:hAnsi="Times New Roman" w:cs="Times New Roman"/>
+          <w:sz w:val="28"/>
+          <w:szCs w:val="28"/>
+        </w:rPr>
+      </w:pPr>
+      <w:r>
+        <w:rPr>
+          <w:noProof/>
+          <w:lang w:eastAsia="ru-RU"/>
+        </w:rPr>
+        <w:lastRenderedPageBreak/>
+        <w:drawing>
+          <wp:inline distT="0" distB="0" distL="0" distR="0" wp14:anchorId="68437933" wp14:editId="0DB69F08">
+            <wp:extent cx="5940425" cy="5082684"/>
+            <wp:effectExtent l="0" t="0" r="3175" b="3810"/>
+            <wp:docPr id="3" name="Рисунок 3"/>
+            <wp:cNvGraphicFramePr>
+              <a:graphicFrameLocks xmlns:a="http://schemas.openxmlformats.org/drawingml/2006/main" noChangeAspect="1"/>
+            </wp:cNvGraphicFramePr>
+            <a:graphic xmlns:a="http://schemas.openxmlformats.org/drawingml/2006/main">
+              <a:graphicData uri="http://schemas.openxmlformats.org/drawingml/2006/picture">
+                <pic:pic xmlns:pic="http://schemas.openxmlformats.org/drawingml/2006/picture">
+                  <pic:nvPicPr>
+                    <pic:cNvPr id="0" name=""/>
+                    <pic:cNvPicPr/>
+                  </pic:nvPicPr>
+                  <pic:blipFill>
+                    <a:blip r:embed="rId7"/>
+                    <a:stretch>
+                      <a:fillRect/>
+                    </a:stretch>
+                  </pic:blipFill>
+                  <pic:spPr>
+                    <a:xfrm>
+                      <a:off x="0" y="0"/>
+                      <a:ext cx="5940425" cy="5082684"/>
+                    </a:xfrm>
+                    <a:prstGeom prst="rect">
+                      <a:avLst/>
+                    </a:prstGeom>
+                  </pic:spPr>
+                </pic:pic>
+              </a:graphicData>
+            </a:graphic>
+          </wp:inline>
+        </w:drawing>
+      </w:r>
+    </w:p>
+    <w:p>
+      <w:pPr>
+        <w:pStyle w:val="a3"/>
+        <w:ind w:left="420"/>
+        <w:rPr>
+          <w:rFonts w:ascii="Times New Roman" w:hAnsi="Times New Roman" w:cs="Times New Roman"/>
+          <w:sz w:val="28"/>
+          <w:szCs w:val="28"/>
+        </w:rPr>
+      </w:pPr>
+    </w:p>
+    <w:p>
+      <w:pPr>
+        <w:pStyle w:val="a3"/>
+        <w:ind w:left="420"/>
+        <w:rPr>
+          <w:rFonts w:ascii="Times New Roman" w:hAnsi="Times New Roman" w:cs="Times New Roman"/>
+          <w:sz w:val="28"/>
+          <w:szCs w:val="28"/>
+        </w:rPr>
+      </w:pPr>
+      <w:r>
+        <w:rPr>
+          <w:rFonts w:ascii="Times New Roman" w:hAnsi="Times New Roman" w:cs="Times New Roman"/>
+          <w:sz w:val="28"/>
+          <w:szCs w:val="28"/>
+        </w:rPr>
+        <w:t>Переменная обязательно должно иметь не пустое имя. Также как и для процедуры, переменную стоит назвать таким образом, чтобы название соответствовало её назначению. Любой переменной можно задать значение по умолчанию, другими словами – начальное значение.</w:t>
+      </w:r>
+      <w:r>
+        <w:rPr>
+          <w:rFonts w:ascii="Times New Roman" w:hAnsi="Times New Roman" w:cs="Times New Roman"/>
+          <w:sz w:val="28"/>
+          <w:szCs w:val="28"/>
+        </w:rPr>
+        <w:t xml:space="preserve"> Для объектной ссылки значение может быть пустым. Тогда в поле значения будет написано – «Нажмите для выбора объекта».</w:t>
+      </w:r>
+    </w:p>
+    <w:p>
+      <w:pPr>
+        <w:pStyle w:val="a3"/>
+        <w:ind w:left="420"/>
+        <w:rPr>
+          <w:rFonts w:ascii="Times New Roman" w:hAnsi="Times New Roman" w:cs="Times New Roman"/>
+          <w:sz w:val="28"/>
+          <w:szCs w:val="28"/>
+        </w:rPr>
+      </w:pPr>
+      <w:r>
+        <w:rPr>
+          <w:noProof/>
+          <w:lang w:eastAsia="ru-RU"/>
+        </w:rPr>
+        <w:lastRenderedPageBreak/>
+        <w:drawing>
+          <wp:inline distT="0" distB="0" distL="0" distR="0" wp14:anchorId="0209ED1F" wp14:editId="6DB0D197">
+            <wp:extent cx="5940425" cy="4278283"/>
+            <wp:effectExtent l="0" t="0" r="3175" b="8255"/>
+            <wp:docPr id="4" name="Рисунок 4"/>
+            <wp:cNvGraphicFramePr>
+              <a:graphicFrameLocks xmlns:a="http://schemas.openxmlformats.org/drawingml/2006/main" noChangeAspect="1"/>
+            </wp:cNvGraphicFramePr>
+            <a:graphic xmlns:a="http://schemas.openxmlformats.org/drawingml/2006/main">
+              <a:graphicData uri="http://schemas.openxmlformats.org/drawingml/2006/picture">
+                <pic:pic xmlns:pic="http://schemas.openxmlformats.org/drawingml/2006/picture">
+                  <pic:nvPicPr>
+                    <pic:cNvPr id="0" name=""/>
+                    <pic:cNvPicPr/>
+                  </pic:nvPicPr>
+                  <pic:blipFill>
+                    <a:blip r:embed="rId8"/>
+                    <a:stretch>
+                      <a:fillRect/>
+                    </a:stretch>
+                  </pic:blipFill>
+                  <pic:spPr>
+                    <a:xfrm>
+                      <a:off x="0" y="0"/>
+                      <a:ext cx="5940425" cy="4278283"/>
+                    </a:xfrm>
+                    <a:prstGeom prst="rect">
+                      <a:avLst/>
+                    </a:prstGeom>
+                  </pic:spPr>
+                </pic:pic>
+              </a:graphicData>
+            </a:graphic>
+          </wp:inline>
+        </w:drawing>
+      </w:r>
+    </w:p>
+    <w:p>
+      <w:pPr>
+        <w:rPr>
+          <w:rFonts w:ascii="Times New Roman" w:hAnsi="Times New Roman" w:cs="Times New Roman"/>
+          <w:sz w:val="28"/>
+          <w:szCs w:val="28"/>
+        </w:rPr>
+      </w:pPr>
+      <w:r>
+        <w:rPr>
+          <w:rFonts w:ascii="Times New Roman" w:hAnsi="Times New Roman" w:cs="Times New Roman"/>
+          <w:sz w:val="28"/>
+          <w:szCs w:val="28"/>
+        </w:rPr>
+        <w:t>Если значение переменной содержит объект, то его можно убрать</w:t>
+      </w:r>
+      <w:r>
+        <w:rPr>
+          <w:rFonts w:ascii="Times New Roman" w:hAnsi="Times New Roman" w:cs="Times New Roman"/>
+          <w:sz w:val="28"/>
+          <w:szCs w:val="28"/>
+        </w:rPr>
+        <w:t>, нажатием в область выбора элемента, расположенную слева от названия объекта, обозначенную в виде круга. После, того как выделение снято, нужно нажать кнопку «Ок» для сохранения значения.</w:t>
+      </w:r>
+    </w:p>
+    <w:p>
+      <w:pPr>
+        <w:rPr>
+          <w:rFonts w:ascii="Times New Roman" w:hAnsi="Times New Roman" w:cs="Times New Roman"/>
+          <w:sz w:val="28"/>
+          <w:szCs w:val="28"/>
+        </w:rPr>
+      </w:pPr>
+      <w:r>
+        <w:rPr>
+          <w:rFonts w:ascii="Times New Roman" w:hAnsi="Times New Roman" w:cs="Times New Roman"/>
+          <w:sz w:val="28"/>
+          <w:szCs w:val="28"/>
+        </w:rPr>
+        <w:t>Помимо типа, имени и значения, переменная имеет дополнительные опции</w:t>
+      </w:r>
+      <w:r>
+        <w:rPr>
+          <w:rFonts w:ascii="Times New Roman" w:hAnsi="Times New Roman" w:cs="Times New Roman"/>
+          <w:sz w:val="28"/>
+          <w:szCs w:val="28"/>
+        </w:rPr>
+        <w:t>. Переменная может быть списк</w:t>
       </w:r>
       <w:bookmarkStart w:id="0" w:name="_GoBack"/>
       <w:bookmarkEnd w:id="0"/>
+      <w:r>
+        <w:rPr>
+          <w:rFonts w:ascii="Times New Roman" w:hAnsi="Times New Roman" w:cs="Times New Roman"/>
+          <w:sz w:val="28"/>
+          <w:szCs w:val="28"/>
+        </w:rPr>
+        <w:t>ом.</w:t>
+      </w:r>
+    </w:p>
+    <w:p>
+      <w:pPr>
+        <w:rPr>
+          <w:rFonts w:ascii="Times New Roman" w:hAnsi="Times New Roman" w:cs="Times New Roman"/>
+          <w:sz w:val="28"/>
+          <w:szCs w:val="28"/>
+        </w:rPr>
+      </w:pPr>
+      <w:r>
+        <w:rPr>
+          <w:noProof/>
+          <w:lang w:eastAsia="ru-RU"/>
+        </w:rPr>
+        <w:lastRenderedPageBreak/>
+        <w:drawing>
+          <wp:inline distT="0" distB="0" distL="0" distR="0" wp14:anchorId="00B3D796" wp14:editId="6BFABF3D">
+            <wp:extent cx="4019550" cy="4581525"/>
+            <wp:effectExtent l="0" t="0" r="0" b="9525"/>
+            <wp:docPr id="5" name="Рисунок 5"/>
+            <wp:cNvGraphicFramePr>
+              <a:graphicFrameLocks xmlns:a="http://schemas.openxmlformats.org/drawingml/2006/main" noChangeAspect="1"/>
+            </wp:cNvGraphicFramePr>
+            <a:graphic xmlns:a="http://schemas.openxmlformats.org/drawingml/2006/main">
+              <a:graphicData uri="http://schemas.openxmlformats.org/drawingml/2006/picture">
+                <pic:pic xmlns:pic="http://schemas.openxmlformats.org/drawingml/2006/picture">
+                  <pic:nvPicPr>
+                    <pic:cNvPr id="0" name=""/>
+                    <pic:cNvPicPr/>
+                  </pic:nvPicPr>
+                  <pic:blipFill>
+                    <a:blip r:embed="rId9"/>
+                    <a:stretch>
+                      <a:fillRect/>
+                    </a:stretch>
+                  </pic:blipFill>
+                  <pic:spPr>
+                    <a:xfrm>
+                      <a:off x="0" y="0"/>
+                      <a:ext cx="4019550" cy="4581525"/>
+                    </a:xfrm>
+                    <a:prstGeom prst="rect">
+                      <a:avLst/>
+                    </a:prstGeom>
+                  </pic:spPr>
+                </pic:pic>
+              </a:graphicData>
+            </a:graphic>
+          </wp:inline>
+        </w:drawing>
+      </w:r>
+    </w:p>
+    <w:p>
+      <w:pPr>
+        <w:rPr>
+          <w:rFonts w:ascii="Times New Roman" w:hAnsi="Times New Roman" w:cs="Times New Roman"/>
+          <w:sz w:val="28"/>
+          <w:szCs w:val="28"/>
+        </w:rPr>
+      </w:pPr>
+      <w:r>
+        <w:rPr>
+          <w:rFonts w:ascii="Times New Roman" w:hAnsi="Times New Roman" w:cs="Times New Roman"/>
+          <w:sz w:val="28"/>
+          <w:szCs w:val="28"/>
+        </w:rPr>
+        <w:t>1.2 Операции (шаги) процедуры</w:t>
+      </w:r>
+    </w:p>
+    <w:p>
+      <w:pPr>
+        <w:rPr>
+          <w:rFonts w:ascii="Times New Roman" w:hAnsi="Times New Roman" w:cs="Times New Roman"/>
+          <w:sz w:val="28"/>
+          <w:szCs w:val="28"/>
+        </w:rPr>
+      </w:pPr>
+      <w:r>
+        <w:rPr>
+          <w:rFonts w:ascii="Times New Roman" w:hAnsi="Times New Roman" w:cs="Times New Roman"/>
+          <w:sz w:val="28"/>
+          <w:szCs w:val="28"/>
+        </w:rPr>
+        <w:t>Набор операций</w:t>
+      </w:r>
+      <w:r>
+        <w:rPr>
+          <w:rFonts w:ascii="Times New Roman" w:hAnsi="Times New Roman" w:cs="Times New Roman"/>
+          <w:sz w:val="28"/>
+          <w:szCs w:val="28"/>
+        </w:rPr>
+        <w:t xml:space="preserve"> </w:t>
+      </w:r>
+      <w:r>
+        <w:rPr>
+          <w:rFonts w:ascii="Times New Roman" w:hAnsi="Times New Roman" w:cs="Times New Roman"/>
+          <w:sz w:val="28"/>
+          <w:szCs w:val="28"/>
+        </w:rPr>
+        <w:t>(шаг процедуры</w:t>
+      </w:r>
+      <w:r>
+        <w:rPr>
+          <w:rFonts w:ascii="Times New Roman" w:hAnsi="Times New Roman" w:cs="Times New Roman"/>
+          <w:sz w:val="28"/>
+          <w:szCs w:val="28"/>
+        </w:rPr>
+        <w:t xml:space="preserve"> или шаг</w:t>
+      </w:r>
+      <w:r>
+        <w:rPr>
+          <w:rFonts w:ascii="Times New Roman" w:hAnsi="Times New Roman" w:cs="Times New Roman"/>
+          <w:sz w:val="28"/>
+          <w:szCs w:val="28"/>
+        </w:rPr>
+        <w:t xml:space="preserve">) – это список операций, выполняемых последовательно при вызове процедуры, т.е. в том </w:t>
+      </w:r>
+      <w:r>
+        <w:rPr>
+          <w:rFonts w:ascii="Times New Roman" w:hAnsi="Times New Roman" w:cs="Times New Roman"/>
+          <w:sz w:val="28"/>
+          <w:szCs w:val="28"/>
+        </w:rPr>
+        <w:t>порядке,</w:t>
+      </w:r>
+      <w:r>
+        <w:rPr>
+          <w:rFonts w:ascii="Times New Roman" w:hAnsi="Times New Roman" w:cs="Times New Roman"/>
+          <w:sz w:val="28"/>
+          <w:szCs w:val="28"/>
+        </w:rPr>
+        <w:t xml:space="preserve"> в котором они указаны сверху вниз.</w:t>
+      </w:r>
+      <w:r>
+        <w:rPr>
+          <w:rFonts w:ascii="Times New Roman" w:hAnsi="Times New Roman" w:cs="Times New Roman"/>
+          <w:sz w:val="28"/>
+          <w:szCs w:val="28"/>
+        </w:rPr>
+        <w:t xml:space="preserve"> Шаг процеду</w:t>
+      </w:r>
+      <w:r>
+        <w:rPr>
+          <w:rFonts w:ascii="Times New Roman" w:hAnsi="Times New Roman" w:cs="Times New Roman"/>
+          <w:sz w:val="28"/>
+          <w:szCs w:val="28"/>
+        </w:rPr>
+        <w:t>ры</w:t>
+      </w:r>
+      <w:r>
+        <w:rPr>
+          <w:rFonts w:ascii="Times New Roman" w:hAnsi="Times New Roman" w:cs="Times New Roman"/>
+          <w:sz w:val="28"/>
+          <w:szCs w:val="28"/>
+        </w:rPr>
+        <w:t xml:space="preserve"> можно добавить из списка, нажатием на кнопку плюс в правой половине экрана.</w:t>
+      </w:r>
+      <w:r>
+        <w:rPr>
+          <w:rFonts w:ascii="Times New Roman" w:hAnsi="Times New Roman" w:cs="Times New Roman"/>
+          <w:sz w:val="28"/>
+          <w:szCs w:val="28"/>
+        </w:rPr>
+        <w:t xml:space="preserve"> </w:t>
+      </w:r>
+      <w:r>
+        <w:rPr>
+          <w:rFonts w:ascii="Times New Roman" w:hAnsi="Times New Roman" w:cs="Times New Roman"/>
+          <w:sz w:val="28"/>
+          <w:szCs w:val="28"/>
+        </w:rPr>
+        <w:t>После этого появится список всех возможных операций.</w:t>
+      </w:r>
+    </w:p>
+    <w:p>
+      <w:pPr>
+        <w:rPr>
+          <w:rFonts w:ascii="Times New Roman" w:hAnsi="Times New Roman" w:cs="Times New Roman"/>
+          <w:sz w:val="28"/>
+          <w:szCs w:val="28"/>
+        </w:rPr>
+      </w:pPr>
+      <w:r>
+        <w:rPr>
+          <w:noProof/>
+          <w:lang w:eastAsia="ru-RU"/>
+        </w:rPr>
+        <w:lastRenderedPageBreak/>
+        <w:drawing>
+          <wp:inline distT="0" distB="0" distL="0" distR="0" wp14:anchorId="2F486EA8" wp14:editId="443993C0">
+            <wp:extent cx="4972050" cy="5534025"/>
+            <wp:effectExtent l="0" t="0" r="0" b="9525"/>
+            <wp:docPr id="2" name="Рисунок 2"/>
+            <wp:cNvGraphicFramePr>
+              <a:graphicFrameLocks xmlns:a="http://schemas.openxmlformats.org/drawingml/2006/main" noChangeAspect="1"/>
+            </wp:cNvGraphicFramePr>
+            <a:graphic xmlns:a="http://schemas.openxmlformats.org/drawingml/2006/main">
+              <a:graphicData uri="http://schemas.openxmlformats.org/drawingml/2006/picture">
+                <pic:pic xmlns:pic="http://schemas.openxmlformats.org/drawingml/2006/picture">
+                  <pic:nvPicPr>
+                    <pic:cNvPr id="0" name=""/>
+                    <pic:cNvPicPr/>
+                  </pic:nvPicPr>
+                  <pic:blipFill>
+                    <a:blip r:embed="rId10"/>
+                    <a:stretch>
+                      <a:fillRect/>
+                    </a:stretch>
+                  </pic:blipFill>
+                  <pic:spPr>
+                    <a:xfrm>
+                      <a:off x="0" y="0"/>
+                      <a:ext cx="4972050" cy="5534025"/>
+                    </a:xfrm>
+                    <a:prstGeom prst="rect">
+                      <a:avLst/>
+                    </a:prstGeom>
+                  </pic:spPr>
+                </pic:pic>
+              </a:graphicData>
+            </a:graphic>
+          </wp:inline>
+        </w:drawing>
+      </w:r>
+    </w:p>
+    <w:p>
+      <w:pPr>
+        <w:rPr>
+          <w:rFonts w:ascii="Times New Roman" w:hAnsi="Times New Roman" w:cs="Times New Roman"/>
+          <w:sz w:val="28"/>
+          <w:szCs w:val="28"/>
+        </w:rPr>
+      </w:pPr>
+      <w:r>
+        <w:rPr>
+          <w:rFonts w:ascii="Times New Roman" w:hAnsi="Times New Roman" w:cs="Times New Roman"/>
+          <w:sz w:val="28"/>
+          <w:szCs w:val="28"/>
+        </w:rPr>
+        <w:t>Все операции разделены по группам, для упрощения поиска. Рассмотрим каждую операцию, что она делает.</w:t>
+      </w:r>
+    </w:p>
+    <w:p>
+      <w:pPr>
+        <w:pStyle w:val="a3"/>
+        <w:ind w:left="420"/>
+        <w:rPr>
+          <w:rFonts w:ascii="Times New Roman" w:hAnsi="Times New Roman" w:cs="Times New Roman"/>
+          <w:sz w:val="28"/>
+          <w:szCs w:val="28"/>
+        </w:rPr>
+      </w:pPr>
+    </w:p>
+    <w:p>
+      <w:pPr>
+        <w:pStyle w:val="a3"/>
+        <w:numPr>
+          <w:ilvl w:val="1"/>
+          <w:numId w:val="2"/>
+        </w:numPr>
+        <w:rPr>
+          <w:rFonts w:ascii="Times New Roman" w:hAnsi="Times New Roman" w:cs="Times New Roman"/>
+          <w:sz w:val="28"/>
+          <w:szCs w:val="28"/>
+        </w:rPr>
+      </w:pPr>
+      <w:r>
+        <w:rPr>
+          <w:rFonts w:ascii="Times New Roman" w:hAnsi="Times New Roman" w:cs="Times New Roman"/>
+          <w:sz w:val="28"/>
+          <w:szCs w:val="28"/>
+        </w:rPr>
+        <w:t>Группа «Операции»</w:t>
+      </w:r>
+    </w:p>
+    <w:p>
+      <w:pPr>
+        <w:ind w:left="360"/>
+        <w:rPr>
+          <w:rFonts w:ascii="Times New Roman" w:hAnsi="Times New Roman" w:cs="Times New Roman"/>
+          <w:sz w:val="28"/>
+          <w:szCs w:val="28"/>
+        </w:rPr>
+      </w:pPr>
+      <w:r>
+        <w:rPr>
+          <w:rFonts w:ascii="Times New Roman" w:hAnsi="Times New Roman" w:cs="Times New Roman"/>
+          <w:sz w:val="28"/>
+          <w:szCs w:val="28"/>
+        </w:rPr>
+        <w:t>1.</w:t>
+      </w:r>
+      <w:r>
+        <w:rPr>
+          <w:rFonts w:ascii="Times New Roman" w:hAnsi="Times New Roman" w:cs="Times New Roman"/>
+          <w:sz w:val="28"/>
+          <w:szCs w:val="28"/>
+        </w:rPr>
+        <w:t>2</w:t>
+      </w:r>
+      <w:r>
+        <w:rPr>
+          <w:rFonts w:ascii="Times New Roman" w:hAnsi="Times New Roman" w:cs="Times New Roman"/>
+          <w:sz w:val="28"/>
+          <w:szCs w:val="28"/>
+        </w:rPr>
+        <w:t>.1 Арифметическая операция</w:t>
+      </w:r>
+    </w:p>
+    <w:p>
+      <w:pPr>
+        <w:ind w:left="360"/>
+        <w:rPr>
+          <w:rFonts w:ascii="Times New Roman" w:hAnsi="Times New Roman" w:cs="Times New Roman"/>
+          <w:sz w:val="28"/>
+          <w:szCs w:val="28"/>
+        </w:rPr>
+      </w:pPr>
+      <w:r>
+        <w:rPr>
+          <w:rFonts w:ascii="Times New Roman" w:hAnsi="Times New Roman" w:cs="Times New Roman"/>
+          <w:sz w:val="28"/>
+          <w:szCs w:val="28"/>
+        </w:rPr>
+        <w:t>Шаг «</w:t>
+      </w:r>
+      <w:r>
+        <w:rPr>
+          <w:rFonts w:ascii="Times New Roman" w:hAnsi="Times New Roman" w:cs="Times New Roman"/>
+          <w:sz w:val="28"/>
+          <w:szCs w:val="28"/>
+        </w:rPr>
+        <w:t>Арифметическая операция</w:t>
+      </w:r>
+      <w:r>
+        <w:rPr>
+          <w:rFonts w:ascii="Times New Roman" w:hAnsi="Times New Roman" w:cs="Times New Roman"/>
+          <w:sz w:val="28"/>
+          <w:szCs w:val="28"/>
+        </w:rPr>
+        <w:t>» представляет набор операций, применимых к двум значениям</w:t>
+      </w:r>
+      <w:proofErr w:type="gramStart"/>
+      <w:r>
+        <w:rPr>
+          <w:rFonts w:ascii="Times New Roman" w:hAnsi="Times New Roman" w:cs="Times New Roman"/>
+          <w:sz w:val="28"/>
+          <w:szCs w:val="28"/>
+        </w:rPr>
+        <w:t>.</w:t>
+      </w:r>
+      <w:proofErr w:type="gramEnd"/>
+      <w:r>
+        <w:rPr>
+          <w:rFonts w:ascii="Times New Roman" w:hAnsi="Times New Roman" w:cs="Times New Roman"/>
+          <w:sz w:val="28"/>
+          <w:szCs w:val="28"/>
+        </w:rPr>
+        <w:t xml:space="preserve"> Результат операций записывается в результирующую переменную. Значения могут быть заданы, как явно, так и получены из локальных либо глобальных переменных.</w:t>
+      </w:r>
     </w:p>
     <w:sectPr>
       <w:pgSz w:w="11906" w:h="16838"/>
@@ -395,10 +997,123 @@
 <file path=word/numbering.xml><?xml version="1.0" encoding="utf-8"?>
 <w:numbering xmlns:wpc="http://schemas.microsoft.com/office/word/2010/wordprocessingCanvas" xmlns:mc="http://schemas.openxmlformats.org/markup-compatibility/2006" xmlns:o="urn:schemas-microsoft-com:office:office" xmlns:r="http://schemas.openxmlformats.org/officeDocument/2006/relationships" xmlns:m="http://schemas.openxmlformats.org/officeDocument/2006/math" xmlns:v="urn:schemas-microsoft-com:vml" xmlns:wp14="http://schemas.microsoft.com/office/word/2010/wordprocessingDrawing" xmlns:wp="http://schemas.openxmlformats.org/drawingml/2006/wordprocessingDrawing" xmlns:w10="urn:schemas-microsoft-com:office:word" xmlns:w="http://schemas.openxmlformats.org/wordprocessingml/2006/main" xmlns:w14="http://schemas.microsoft.com/office/word/2010/wordml" xmlns:wpg="http://schemas.microsoft.com/office/word/2010/wordprocessingGroup" xmlns:wpi="http://schemas.microsoft.com/office/word/2010/wordprocessingInk" xmlns:wne="http://schemas.microsoft.com/office/word/2006/wordml" xmlns:wps="http://schemas.microsoft.com/office/word/2010/wordprocessingShape" mc:Ignorable="w14 wp14">
   <w:abstractNum w:abstractNumId="0">
+    <w:nsid w:val="06E237F2"/>
+    <w:multiLevelType w:val="multilevel"/>
+    <w:tmpl w:val="E1588F6A"/>
+    <w:lvl w:ilvl="0">
+      <w:start w:val="1"/>
+      <w:numFmt w:val="decimal"/>
+      <w:lvlText w:val="%1"/>
+      <w:lvlJc w:val="left"/>
+      <w:pPr>
+        <w:ind w:left="420" w:hanging="420"/>
+      </w:pPr>
+      <w:rPr>
+        <w:rFonts w:hint="default"/>
+      </w:rPr>
+    </w:lvl>
+    <w:lvl w:ilvl="1">
+      <w:start w:val="1"/>
+      <w:numFmt w:val="decimal"/>
+      <w:lvlText w:val="%1.%2"/>
+      <w:lvlJc w:val="left"/>
+      <w:pPr>
+        <w:ind w:left="420" w:hanging="420"/>
+      </w:pPr>
+      <w:rPr>
+        <w:rFonts w:hint="default"/>
+      </w:rPr>
+    </w:lvl>
+    <w:lvl w:ilvl="2">
+      <w:start w:val="1"/>
+      <w:numFmt w:val="decimal"/>
+      <w:lvlText w:val="%1.%2.%3"/>
+      <w:lvlJc w:val="left"/>
+      <w:pPr>
+        <w:ind w:left="720" w:hanging="720"/>
+      </w:pPr>
+      <w:rPr>
+        <w:rFonts w:hint="default"/>
+      </w:rPr>
+    </w:lvl>
+    <w:lvl w:ilvl="3">
+      <w:start w:val="1"/>
+      <w:numFmt w:val="decimal"/>
+      <w:lvlText w:val="%1.%2.%3.%4"/>
+      <w:lvlJc w:val="left"/>
+      <w:pPr>
+        <w:ind w:left="1080" w:hanging="1080"/>
+      </w:pPr>
+      <w:rPr>
+        <w:rFonts w:hint="default"/>
+      </w:rPr>
+    </w:lvl>
+    <w:lvl w:ilvl="4">
+      <w:start w:val="1"/>
+      <w:numFmt w:val="decimal"/>
+      <w:lvlText w:val="%1.%2.%3.%4.%5"/>
+      <w:lvlJc w:val="left"/>
+      <w:pPr>
+        <w:ind w:left="1080" w:hanging="1080"/>
+      </w:pPr>
+      <w:rPr>
+        <w:rFonts w:hint="default"/>
+      </w:rPr>
+    </w:lvl>
+    <w:lvl w:ilvl="5">
+      <w:start w:val="1"/>
+      <w:numFmt w:val="decimal"/>
+      <w:lvlText w:val="%1.%2.%3.%4.%5.%6"/>
+      <w:lvlJc w:val="left"/>
+      <w:pPr>
+        <w:ind w:left="1440" w:hanging="1440"/>
+      </w:pPr>
+      <w:rPr>
+        <w:rFonts w:hint="default"/>
+      </w:rPr>
+    </w:lvl>
+    <w:lvl w:ilvl="6">
+      <w:start w:val="1"/>
+      <w:numFmt w:val="decimal"/>
+      <w:lvlText w:val="%1.%2.%3.%4.%5.%6.%7"/>
+      <w:lvlJc w:val="left"/>
+      <w:pPr>
+        <w:ind w:left="1440" w:hanging="1440"/>
+      </w:pPr>
+      <w:rPr>
+        <w:rFonts w:hint="default"/>
+      </w:rPr>
+    </w:lvl>
+    <w:lvl w:ilvl="7">
+      <w:start w:val="1"/>
+      <w:numFmt w:val="decimal"/>
+      <w:lvlText w:val="%1.%2.%3.%4.%5.%6.%7.%8"/>
+      <w:lvlJc w:val="left"/>
+      <w:pPr>
+        <w:ind w:left="1800" w:hanging="1800"/>
+      </w:pPr>
+      <w:rPr>
+        <w:rFonts w:hint="default"/>
+      </w:rPr>
+    </w:lvl>
+    <w:lvl w:ilvl="8">
+      <w:start w:val="1"/>
+      <w:numFmt w:val="decimal"/>
+      <w:lvlText w:val="%1.%2.%3.%4.%5.%6.%7.%8.%9"/>
+      <w:lvlJc w:val="left"/>
+      <w:pPr>
+        <w:ind w:left="2160" w:hanging="2160"/>
+      </w:pPr>
+      <w:rPr>
+        <w:rFonts w:hint="default"/>
+      </w:rPr>
+    </w:lvl>
+  </w:abstractNum>
+  <w:abstractNum w:abstractNumId="1">
     <w:nsid w:val="09F64A70"/>
-    <w:multiLevelType w:val="hybridMultilevel"/>
-    <w:tmpl w:val="3C3E98A6"/>
-    <w:lvl w:ilvl="0" w:tplc="0419000F">
+    <w:multiLevelType w:val="multilevel"/>
+    <w:tmpl w:val="9F9218F6"/>
+    <w:lvl w:ilvl="0">
       <w:start w:val="1"/>
       <w:numFmt w:val="decimal"/>
       <w:lvlText w:val="%1."/>
@@ -410,81 +1125,232 @@
         <w:rFonts w:hint="default"/>
       </w:rPr>
     </w:lvl>
-    <w:lvl w:ilvl="1" w:tplc="04190019" w:tentative="1">
-      <w:start w:val="1"/>
-      <w:numFmt w:val="lowerLetter"/>
-      <w:lvlText w:val="%2."/>
-      <w:lvlJc w:val="left"/>
-      <w:pPr>
-        <w:ind w:left="1440" w:hanging="360"/>
-      </w:pPr>
-    </w:lvl>
-    <w:lvl w:ilvl="2" w:tplc="0419001B" w:tentative="1">
-      <w:start w:val="1"/>
-      <w:numFmt w:val="lowerRoman"/>
-      <w:lvlText w:val="%3."/>
-      <w:lvlJc w:val="right"/>
-      <w:pPr>
-        <w:ind w:left="2160" w:hanging="180"/>
-      </w:pPr>
-    </w:lvl>
-    <w:lvl w:ilvl="3" w:tplc="0419000F" w:tentative="1">
-      <w:start w:val="1"/>
-      <w:numFmt w:val="decimal"/>
-      <w:lvlText w:val="%4."/>
-      <w:lvlJc w:val="left"/>
-      <w:pPr>
-        <w:ind w:left="2880" w:hanging="360"/>
-      </w:pPr>
-    </w:lvl>
-    <w:lvl w:ilvl="4" w:tplc="04190019" w:tentative="1">
-      <w:start w:val="1"/>
-      <w:numFmt w:val="lowerLetter"/>
-      <w:lvlText w:val="%5."/>
-      <w:lvlJc w:val="left"/>
-      <w:pPr>
-        <w:ind w:left="3600" w:hanging="360"/>
-      </w:pPr>
-    </w:lvl>
-    <w:lvl w:ilvl="5" w:tplc="0419001B" w:tentative="1">
-      <w:start w:val="1"/>
-      <w:numFmt w:val="lowerRoman"/>
-      <w:lvlText w:val="%6."/>
-      <w:lvlJc w:val="right"/>
-      <w:pPr>
-        <w:ind w:left="4320" w:hanging="180"/>
-      </w:pPr>
-    </w:lvl>
-    <w:lvl w:ilvl="6" w:tplc="0419000F" w:tentative="1">
-      <w:start w:val="1"/>
-      <w:numFmt w:val="decimal"/>
-      <w:lvlText w:val="%7."/>
-      <w:lvlJc w:val="left"/>
-      <w:pPr>
-        <w:ind w:left="5040" w:hanging="360"/>
-      </w:pPr>
-    </w:lvl>
-    <w:lvl w:ilvl="7" w:tplc="04190019" w:tentative="1">
-      <w:start w:val="1"/>
-      <w:numFmt w:val="lowerLetter"/>
-      <w:lvlText w:val="%8."/>
-      <w:lvlJc w:val="left"/>
-      <w:pPr>
-        <w:ind w:left="5760" w:hanging="360"/>
-      </w:pPr>
-    </w:lvl>
-    <w:lvl w:ilvl="8" w:tplc="0419001B" w:tentative="1">
-      <w:start w:val="1"/>
-      <w:numFmt w:val="lowerRoman"/>
-      <w:lvlText w:val="%9."/>
-      <w:lvlJc w:val="right"/>
-      <w:pPr>
-        <w:ind w:left="6480" w:hanging="180"/>
-      </w:pPr>
+    <w:lvl w:ilvl="1">
+      <w:start w:val="1"/>
+      <w:numFmt w:val="decimal"/>
+      <w:isLgl/>
+      <w:lvlText w:val="%1.%2."/>
+      <w:lvlJc w:val="left"/>
+      <w:pPr>
+        <w:ind w:left="1080" w:hanging="720"/>
+      </w:pPr>
+      <w:rPr>
+        <w:rFonts w:hint="default"/>
+      </w:rPr>
+    </w:lvl>
+    <w:lvl w:ilvl="2">
+      <w:start w:val="1"/>
+      <w:numFmt w:val="decimal"/>
+      <w:isLgl/>
+      <w:lvlText w:val="%1.%2.%3."/>
+      <w:lvlJc w:val="left"/>
+      <w:pPr>
+        <w:ind w:left="1080" w:hanging="720"/>
+      </w:pPr>
+      <w:rPr>
+        <w:rFonts w:hint="default"/>
+      </w:rPr>
+    </w:lvl>
+    <w:lvl w:ilvl="3">
+      <w:start w:val="1"/>
+      <w:numFmt w:val="decimal"/>
+      <w:isLgl/>
+      <w:lvlText w:val="%1.%2.%3.%4."/>
+      <w:lvlJc w:val="left"/>
+      <w:pPr>
+        <w:ind w:left="1440" w:hanging="1080"/>
+      </w:pPr>
+      <w:rPr>
+        <w:rFonts w:hint="default"/>
+      </w:rPr>
+    </w:lvl>
+    <w:lvl w:ilvl="4">
+      <w:start w:val="1"/>
+      <w:numFmt w:val="decimal"/>
+      <w:isLgl/>
+      <w:lvlText w:val="%1.%2.%3.%4.%5."/>
+      <w:lvlJc w:val="left"/>
+      <w:pPr>
+        <w:ind w:left="1440" w:hanging="1080"/>
+      </w:pPr>
+      <w:rPr>
+        <w:rFonts w:hint="default"/>
+      </w:rPr>
+    </w:lvl>
+    <w:lvl w:ilvl="5">
+      <w:start w:val="1"/>
+      <w:numFmt w:val="decimal"/>
+      <w:isLgl/>
+      <w:lvlText w:val="%1.%2.%3.%4.%5.%6."/>
+      <w:lvlJc w:val="left"/>
+      <w:pPr>
+        <w:ind w:left="1800" w:hanging="1440"/>
+      </w:pPr>
+      <w:rPr>
+        <w:rFonts w:hint="default"/>
+      </w:rPr>
+    </w:lvl>
+    <w:lvl w:ilvl="6">
+      <w:start w:val="1"/>
+      <w:numFmt w:val="decimal"/>
+      <w:isLgl/>
+      <w:lvlText w:val="%1.%2.%3.%4.%5.%6.%7."/>
+      <w:lvlJc w:val="left"/>
+      <w:pPr>
+        <w:ind w:left="2160" w:hanging="1800"/>
+      </w:pPr>
+      <w:rPr>
+        <w:rFonts w:hint="default"/>
+      </w:rPr>
+    </w:lvl>
+    <w:lvl w:ilvl="7">
+      <w:start w:val="1"/>
+      <w:numFmt w:val="decimal"/>
+      <w:isLgl/>
+      <w:lvlText w:val="%1.%2.%3.%4.%5.%6.%7.%8."/>
+      <w:lvlJc w:val="left"/>
+      <w:pPr>
+        <w:ind w:left="2160" w:hanging="1800"/>
+      </w:pPr>
+      <w:rPr>
+        <w:rFonts w:hint="default"/>
+      </w:rPr>
+    </w:lvl>
+    <w:lvl w:ilvl="8">
+      <w:start w:val="1"/>
+      <w:numFmt w:val="decimal"/>
+      <w:isLgl/>
+      <w:lvlText w:val="%1.%2.%3.%4.%5.%6.%7.%8.%9."/>
+      <w:lvlJc w:val="left"/>
+      <w:pPr>
+        <w:ind w:left="2520" w:hanging="2160"/>
+      </w:pPr>
+      <w:rPr>
+        <w:rFonts w:hint="default"/>
+      </w:rPr>
+    </w:lvl>
+  </w:abstractNum>
+  <w:abstractNum w:abstractNumId="2">
+    <w:nsid w:val="64165AA0"/>
+    <w:multiLevelType w:val="multilevel"/>
+    <w:tmpl w:val="EF262EFE"/>
+    <w:lvl w:ilvl="0">
+      <w:start w:val="1"/>
+      <w:numFmt w:val="decimal"/>
+      <w:lvlText w:val="%1."/>
+      <w:lvlJc w:val="left"/>
+      <w:pPr>
+        <w:ind w:left="450" w:hanging="450"/>
+      </w:pPr>
+      <w:rPr>
+        <w:rFonts w:hint="default"/>
+      </w:rPr>
+    </w:lvl>
+    <w:lvl w:ilvl="1">
+      <w:start w:val="2"/>
+      <w:numFmt w:val="decimal"/>
+      <w:lvlText w:val="%1.%2."/>
+      <w:lvlJc w:val="left"/>
+      <w:pPr>
+        <w:ind w:left="1080" w:hanging="720"/>
+      </w:pPr>
+      <w:rPr>
+        <w:rFonts w:hint="default"/>
+      </w:rPr>
+    </w:lvl>
+    <w:lvl w:ilvl="2">
+      <w:start w:val="1"/>
+      <w:numFmt w:val="decimal"/>
+      <w:lvlText w:val="%1.%2.%3."/>
+      <w:lvlJc w:val="left"/>
+      <w:pPr>
+        <w:ind w:left="1440" w:hanging="720"/>
+      </w:pPr>
+      <w:rPr>
+        <w:rFonts w:hint="default"/>
+      </w:rPr>
+    </w:lvl>
+    <w:lvl w:ilvl="3">
+      <w:start w:val="1"/>
+      <w:numFmt w:val="decimal"/>
+      <w:lvlText w:val="%1.%2.%3.%4."/>
+      <w:lvlJc w:val="left"/>
+      <w:pPr>
+        <w:ind w:left="2160" w:hanging="1080"/>
+      </w:pPr>
+      <w:rPr>
+        <w:rFonts w:hint="default"/>
+      </w:rPr>
+    </w:lvl>
+    <w:lvl w:ilvl="4">
+      <w:start w:val="1"/>
+      <w:numFmt w:val="decimal"/>
+      <w:lvlText w:val="%1.%2.%3.%4.%5."/>
+      <w:lvlJc w:val="left"/>
+      <w:pPr>
+        <w:ind w:left="2520" w:hanging="1080"/>
+      </w:pPr>
+      <w:rPr>
+        <w:rFonts w:hint="default"/>
+      </w:rPr>
+    </w:lvl>
+    <w:lvl w:ilvl="5">
+      <w:start w:val="1"/>
+      <w:numFmt w:val="decimal"/>
+      <w:lvlText w:val="%1.%2.%3.%4.%5.%6."/>
+      <w:lvlJc w:val="left"/>
+      <w:pPr>
+        <w:ind w:left="3240" w:hanging="1440"/>
+      </w:pPr>
+      <w:rPr>
+        <w:rFonts w:hint="default"/>
+      </w:rPr>
+    </w:lvl>
+    <w:lvl w:ilvl="6">
+      <w:start w:val="1"/>
+      <w:numFmt w:val="decimal"/>
+      <w:lvlText w:val="%1.%2.%3.%4.%5.%6.%7."/>
+      <w:lvlJc w:val="left"/>
+      <w:pPr>
+        <w:ind w:left="3960" w:hanging="1800"/>
+      </w:pPr>
+      <w:rPr>
+        <w:rFonts w:hint="default"/>
+      </w:rPr>
+    </w:lvl>
+    <w:lvl w:ilvl="7">
+      <w:start w:val="1"/>
+      <w:numFmt w:val="decimal"/>
+      <w:lvlText w:val="%1.%2.%3.%4.%5.%6.%7.%8."/>
+      <w:lvlJc w:val="left"/>
+      <w:pPr>
+        <w:ind w:left="4320" w:hanging="1800"/>
+      </w:pPr>
+      <w:rPr>
+        <w:rFonts w:hint="default"/>
+      </w:rPr>
+    </w:lvl>
+    <w:lvl w:ilvl="8">
+      <w:start w:val="1"/>
+      <w:numFmt w:val="decimal"/>
+      <w:lvlText w:val="%1.%2.%3.%4.%5.%6.%7.%8.%9."/>
+      <w:lvlJc w:val="left"/>
+      <w:pPr>
+        <w:ind w:left="5040" w:hanging="2160"/>
+      </w:pPr>
+      <w:rPr>
+        <w:rFonts w:hint="default"/>
+      </w:rPr>
     </w:lvl>
   </w:abstractNum>
   <w:num w:numId="1">
+    <w:abstractNumId w:val="1"/>
+  </w:num>
+  <w:num w:numId="2">
     <w:abstractNumId w:val="0"/>
+  </w:num>
+  <w:num w:numId="3">
+    <w:abstractNumId w:val="2"/>
   </w:num>
 </w:numbering>
 </file>

</xml_diff>

<commit_message>
control visual step fix, zones into Kau beta, automation.doc update
</commit_message>
<xml_diff>
--- a/Documents/Manual/Automation.docx
+++ b/Documents/Manual/Automation.docx
@@ -1347,15 +1347,7 @@
           <w:sz w:val="28"/>
           <w:szCs w:val="28"/>
         </w:rPr>
-        <w:t>2</w:t>
-      </w:r>
-      <w:r>
-        <w:rPr>
-          <w:rFonts w:ascii="Times New Roman" w:hAnsi="Times New Roman" w:cs="Times New Roman"/>
-          <w:sz w:val="28"/>
-          <w:szCs w:val="28"/>
-        </w:rPr>
-        <w:t>.2</w:t>
+        <w:t>2.2</w:t>
       </w:r>
       <w:r>
         <w:rPr>
@@ -1405,25 +1397,7 @@
           <w:sz w:val="28"/>
           <w:szCs w:val="28"/>
         </w:rPr>
-        <w:t xml:space="preserve"> В случае</w:t>
-      </w:r>
-      <w:proofErr w:type="gramStart"/>
-      <w:r>
-        <w:rPr>
-          <w:rFonts w:ascii="Times New Roman" w:hAnsi="Times New Roman" w:cs="Times New Roman"/>
-          <w:sz w:val="28"/>
-          <w:szCs w:val="28"/>
-        </w:rPr>
-        <w:t>,</w:t>
-      </w:r>
-      <w:proofErr w:type="gramEnd"/>
-      <w:r>
-        <w:rPr>
-          <w:rFonts w:ascii="Times New Roman" w:hAnsi="Times New Roman" w:cs="Times New Roman"/>
-          <w:sz w:val="28"/>
-          <w:szCs w:val="28"/>
-        </w:rPr>
-        <w:t xml:space="preserve"> если выбран тип значений - строка, то результату может быть присвоено любое значение.</w:t>
+        <w:t xml:space="preserve"> В случае, если выбран тип значений - строка, то результату может быть присвоено любое значение.</w:t>
       </w:r>
     </w:p>
     <w:p>
@@ -1581,15 +1555,7 @@
           <w:sz w:val="28"/>
           <w:szCs w:val="28"/>
         </w:rPr>
-        <w:t>2</w:t>
-      </w:r>
-      <w:r>
-        <w:rPr>
-          <w:rFonts w:ascii="Times New Roman" w:hAnsi="Times New Roman" w:cs="Times New Roman"/>
-          <w:sz w:val="28"/>
-          <w:szCs w:val="28"/>
-        </w:rPr>
-        <w:t>.3</w:t>
+        <w:t>2.3</w:t>
       </w:r>
       <w:r>
         <w:rPr>
@@ -1605,15 +1571,7 @@
           <w:sz w:val="28"/>
           <w:szCs w:val="28"/>
         </w:rPr>
-        <w:t>Инкремент</w:t>
-      </w:r>
-      <w:r>
-        <w:rPr>
-          <w:rFonts w:ascii="Times New Roman" w:hAnsi="Times New Roman" w:cs="Times New Roman"/>
-          <w:sz w:val="28"/>
-          <w:szCs w:val="28"/>
-        </w:rPr>
-        <w:t xml:space="preserve"> значения переменной</w:t>
+        <w:t>Инкремент значения переменной</w:t>
       </w:r>
     </w:p>
     <w:p>
@@ -1641,9 +1599,9 @@
           <w:rFonts w:ascii="Times New Roman" w:hAnsi="Times New Roman" w:cs="Times New Roman"/>
           <w:sz w:val="28"/>
           <w:szCs w:val="28"/>
-        </w:rPr>
-      </w:pPr>
-      <w:bookmarkStart w:id="0" w:name="_GoBack"/>
+          <w:lang w:val="en-US"/>
+        </w:rPr>
+      </w:pPr>
       <w:r>
         <w:rPr>
           <w:noProof/>
@@ -1685,7 +1643,1529 @@
           </wp:inline>
         </w:drawing>
       </w:r>
+    </w:p>
+    <w:p>
+      <w:pPr>
+        <w:ind w:left="360"/>
+        <w:rPr>
+          <w:rFonts w:ascii="Times New Roman" w:hAnsi="Times New Roman" w:cs="Times New Roman"/>
+          <w:sz w:val="28"/>
+          <w:szCs w:val="28"/>
+          <w:lang w:val="en-US"/>
+        </w:rPr>
+      </w:pPr>
+    </w:p>
+    <w:p>
+      <w:pPr>
+        <w:ind w:left="360"/>
+        <w:rPr>
+          <w:rFonts w:ascii="Times New Roman" w:hAnsi="Times New Roman" w:cs="Times New Roman"/>
+          <w:sz w:val="28"/>
+          <w:szCs w:val="28"/>
+        </w:rPr>
+      </w:pPr>
+      <w:r>
+        <w:rPr>
+          <w:rFonts w:ascii="Times New Roman" w:hAnsi="Times New Roman" w:cs="Times New Roman"/>
+          <w:sz w:val="28"/>
+          <w:szCs w:val="28"/>
+        </w:rPr>
+        <w:t>Случайное значение</w:t>
+      </w:r>
+    </w:p>
+    <w:p>
+      <w:pPr>
+        <w:ind w:left="360"/>
+        <w:rPr>
+          <w:rFonts w:ascii="Times New Roman" w:hAnsi="Times New Roman" w:cs="Times New Roman"/>
+          <w:sz w:val="28"/>
+          <w:szCs w:val="28"/>
+        </w:rPr>
+      </w:pPr>
+      <w:r>
+        <w:rPr>
+          <w:rFonts w:ascii="Times New Roman" w:hAnsi="Times New Roman" w:cs="Times New Roman"/>
+          <w:sz w:val="28"/>
+          <w:szCs w:val="28"/>
+        </w:rPr>
+        <w:t>Результат - целочисленная переменная, куда будет сохраняться результат. Максимальное значение – верхнее значение диапазона, из которого происходит выборка случайного числа, минимальное значение всегда ноль.</w:t>
+      </w:r>
+    </w:p>
+    <w:p>
+      <w:pPr>
+        <w:ind w:left="360"/>
+        <w:rPr>
+          <w:rFonts w:ascii="Times New Roman" w:hAnsi="Times New Roman" w:cs="Times New Roman"/>
+          <w:sz w:val="28"/>
+          <w:szCs w:val="28"/>
+        </w:rPr>
+      </w:pPr>
+    </w:p>
+    <w:p>
+      <w:pPr>
+        <w:ind w:left="360"/>
+        <w:rPr>
+          <w:rFonts w:ascii="Times New Roman" w:hAnsi="Times New Roman" w:cs="Times New Roman"/>
+          <w:sz w:val="28"/>
+          <w:szCs w:val="28"/>
+        </w:rPr>
+      </w:pPr>
+      <w:r>
+        <w:rPr>
+          <w:rFonts w:ascii="Times New Roman" w:hAnsi="Times New Roman" w:cs="Times New Roman"/>
+          <w:sz w:val="28"/>
+          <w:szCs w:val="28"/>
+        </w:rPr>
+        <w:t>Изменение списка</w:t>
+      </w:r>
+    </w:p>
+    <w:p>
+      <w:pPr>
+        <w:ind w:left="360"/>
+        <w:rPr>
+          <w:rFonts w:ascii="Times New Roman" w:hAnsi="Times New Roman" w:cs="Times New Roman"/>
+          <w:sz w:val="28"/>
+          <w:szCs w:val="28"/>
+        </w:rPr>
+      </w:pPr>
+      <w:r>
+        <w:rPr>
+          <w:rFonts w:ascii="Times New Roman" w:hAnsi="Times New Roman" w:cs="Times New Roman"/>
+          <w:sz w:val="28"/>
+          <w:szCs w:val="28"/>
+        </w:rPr>
+        <w:t>Список – переменная типа список, любого типа. Элемент – переменная либо явное значение, такого же типа, как и список. Команды – это действия, производимые над списком, с участием элемента.</w:t>
+      </w:r>
+    </w:p>
+    <w:p>
+      <w:pPr>
+        <w:ind w:left="360"/>
+        <w:rPr>
+          <w:rFonts w:ascii="Times New Roman" w:hAnsi="Times New Roman" w:cs="Times New Roman"/>
+          <w:sz w:val="28"/>
+          <w:szCs w:val="28"/>
+        </w:rPr>
+      </w:pPr>
+      <w:r>
+        <w:rPr>
+          <w:rFonts w:ascii="Times New Roman" w:hAnsi="Times New Roman" w:cs="Times New Roman"/>
+          <w:sz w:val="28"/>
+          <w:szCs w:val="28"/>
+        </w:rPr>
+        <w:lastRenderedPageBreak/>
+        <w:t>Получить размер списка</w:t>
+      </w:r>
+    </w:p>
+    <w:p>
+      <w:pPr>
+        <w:ind w:left="360"/>
+        <w:rPr>
+          <w:rFonts w:ascii="Times New Roman" w:hAnsi="Times New Roman" w:cs="Times New Roman"/>
+          <w:sz w:val="28"/>
+          <w:szCs w:val="28"/>
+        </w:rPr>
+      </w:pPr>
+      <w:r>
+        <w:rPr>
+          <w:rFonts w:ascii="Times New Roman" w:hAnsi="Times New Roman" w:cs="Times New Roman"/>
+          <w:sz w:val="28"/>
+          <w:szCs w:val="28"/>
+        </w:rPr>
+        <w:t>Список –</w:t>
+      </w:r>
+      <w:r>
+        <w:rPr>
+          <w:rFonts w:ascii="Times New Roman" w:hAnsi="Times New Roman" w:cs="Times New Roman"/>
+          <w:sz w:val="28"/>
+          <w:szCs w:val="28"/>
+        </w:rPr>
+        <w:t xml:space="preserve"> любая переменная типа</w:t>
+      </w:r>
+      <w:r>
+        <w:rPr>
+          <w:rFonts w:ascii="Times New Roman" w:hAnsi="Times New Roman" w:cs="Times New Roman"/>
+          <w:sz w:val="28"/>
+          <w:szCs w:val="28"/>
+        </w:rPr>
+        <w:t xml:space="preserve"> список. Размер – </w:t>
+      </w:r>
+      <w:r>
+        <w:rPr>
+          <w:rFonts w:ascii="Times New Roman" w:hAnsi="Times New Roman" w:cs="Times New Roman"/>
+          <w:sz w:val="28"/>
+          <w:szCs w:val="28"/>
+        </w:rPr>
+        <w:t>переменная,</w:t>
+      </w:r>
+      <w:r>
+        <w:rPr>
+          <w:rFonts w:ascii="Times New Roman" w:hAnsi="Times New Roman" w:cs="Times New Roman"/>
+          <w:sz w:val="28"/>
+          <w:szCs w:val="28"/>
+        </w:rPr>
+        <w:t xml:space="preserve"> в которую сохраняется размер списка.</w:t>
+      </w:r>
+    </w:p>
+    <w:p>
+      <w:pPr>
+        <w:ind w:left="360"/>
+        <w:rPr>
+          <w:rFonts w:ascii="Times New Roman" w:hAnsi="Times New Roman" w:cs="Times New Roman"/>
+          <w:sz w:val="28"/>
+          <w:szCs w:val="28"/>
+        </w:rPr>
+      </w:pPr>
+      <w:r>
+        <w:rPr>
+          <w:rFonts w:ascii="Times New Roman" w:hAnsi="Times New Roman" w:cs="Times New Roman"/>
+          <w:sz w:val="28"/>
+          <w:szCs w:val="28"/>
+        </w:rPr>
+        <w:t>Получить элемент списка</w:t>
+      </w:r>
+    </w:p>
+    <w:p>
+      <w:pPr>
+        <w:ind w:left="360"/>
+        <w:rPr>
+          <w:rFonts w:ascii="Times New Roman" w:hAnsi="Times New Roman" w:cs="Times New Roman"/>
+          <w:sz w:val="28"/>
+          <w:szCs w:val="28"/>
+        </w:rPr>
+      </w:pPr>
+      <w:r>
+        <w:rPr>
+          <w:rFonts w:ascii="Times New Roman" w:hAnsi="Times New Roman" w:cs="Times New Roman"/>
+          <w:sz w:val="28"/>
+          <w:szCs w:val="28"/>
+        </w:rPr>
+        <w:t>Список – любая переменная типа список. Элемент – переменная, куда сохраняется значение, которое берется из списка по указанной позиции.</w:t>
+      </w:r>
+    </w:p>
+    <w:p>
+      <w:pPr>
+        <w:ind w:left="360"/>
+        <w:rPr>
+          <w:rFonts w:ascii="Times New Roman" w:hAnsi="Times New Roman" w:cs="Times New Roman"/>
+          <w:sz w:val="28"/>
+          <w:szCs w:val="28"/>
+        </w:rPr>
+      </w:pPr>
+      <w:r>
+        <w:rPr>
+          <w:rFonts w:ascii="Times New Roman" w:hAnsi="Times New Roman" w:cs="Times New Roman"/>
+          <w:sz w:val="28"/>
+          <w:szCs w:val="28"/>
+        </w:rPr>
+        <w:t>Проигрывание звука</w:t>
+      </w:r>
+    </w:p>
+    <w:p>
+      <w:pPr>
+        <w:ind w:left="360"/>
+        <w:rPr>
+          <w:rFonts w:ascii="Times New Roman" w:hAnsi="Times New Roman" w:cs="Times New Roman"/>
+          <w:sz w:val="28"/>
+          <w:szCs w:val="28"/>
+        </w:rPr>
+      </w:pPr>
+      <w:r>
+        <w:rPr>
+          <w:rFonts w:ascii="Times New Roman" w:hAnsi="Times New Roman" w:cs="Times New Roman"/>
+          <w:sz w:val="28"/>
+          <w:szCs w:val="28"/>
+        </w:rPr>
+        <w:t>Звук выбирается из списка</w:t>
+      </w:r>
+      <w:r>
+        <w:rPr>
+          <w:rFonts w:ascii="Times New Roman" w:hAnsi="Times New Roman" w:cs="Times New Roman"/>
+          <w:sz w:val="28"/>
+          <w:szCs w:val="28"/>
+        </w:rPr>
+        <w:t xml:space="preserve"> </w:t>
+      </w:r>
+      <w:r>
+        <w:rPr>
+          <w:rFonts w:ascii="Times New Roman" w:hAnsi="Times New Roman" w:cs="Times New Roman"/>
+          <w:sz w:val="28"/>
+          <w:szCs w:val="28"/>
+        </w:rPr>
+        <w:t>добавленных звуков на вкладке «Звуки». При выполнении шага, на стороне клиента проигрывается звук. Если включена опция «Всем клиентам», то шаг выполняется не только на клиенте, инициирующем выполнение данного шага, но и на всех остальных клиентах, подключенных к данному серверу. Выбранные макеты, показывают, те макеты, в которых будет выполнен этот шаг. Данные опции действительны для всех шагов, у которых они присутствуют.</w:t>
+      </w:r>
+    </w:p>
+    <w:p>
+      <w:pPr>
+        <w:ind w:left="360"/>
+        <w:rPr>
+          <w:rFonts w:ascii="Times New Roman" w:hAnsi="Times New Roman" w:cs="Times New Roman"/>
+          <w:sz w:val="28"/>
+          <w:szCs w:val="28"/>
+        </w:rPr>
+      </w:pPr>
+      <w:r>
+        <w:rPr>
+          <w:rFonts w:ascii="Times New Roman" w:hAnsi="Times New Roman" w:cs="Times New Roman"/>
+          <w:sz w:val="28"/>
+          <w:szCs w:val="28"/>
+        </w:rPr>
+        <w:t>Добавить запись в журнал</w:t>
+      </w:r>
+    </w:p>
+    <w:p>
+      <w:pPr>
+        <w:ind w:left="360"/>
+        <w:rPr>
+          <w:rFonts w:ascii="Times New Roman" w:hAnsi="Times New Roman" w:cs="Times New Roman"/>
+          <w:sz w:val="28"/>
+          <w:szCs w:val="28"/>
+        </w:rPr>
+      </w:pPr>
+      <w:r>
+        <w:rPr>
+          <w:rFonts w:ascii="Times New Roman" w:hAnsi="Times New Roman" w:cs="Times New Roman"/>
+          <w:sz w:val="28"/>
+          <w:szCs w:val="28"/>
+        </w:rPr>
+        <w:t>Выбирается тип сообщения и само сообщение, которое может быть, как переменной, так и</w:t>
+      </w:r>
+      <w:r>
+        <w:rPr>
+          <w:rFonts w:ascii="Times New Roman" w:hAnsi="Times New Roman" w:cs="Times New Roman"/>
+          <w:sz w:val="28"/>
+          <w:szCs w:val="28"/>
+        </w:rPr>
+        <w:t xml:space="preserve"> явным значением. При выполнении</w:t>
+      </w:r>
+      <w:r>
+        <w:rPr>
+          <w:rFonts w:ascii="Times New Roman" w:hAnsi="Times New Roman" w:cs="Times New Roman"/>
+          <w:sz w:val="28"/>
+          <w:szCs w:val="28"/>
+        </w:rPr>
+        <w:t xml:space="preserve"> шага</w:t>
+      </w:r>
+      <w:r>
+        <w:rPr>
+          <w:rFonts w:ascii="Times New Roman" w:hAnsi="Times New Roman" w:cs="Times New Roman"/>
+          <w:sz w:val="28"/>
+          <w:szCs w:val="28"/>
+        </w:rPr>
+        <w:t xml:space="preserve"> добавляется запись с выбранным сообщением в журнал событий.</w:t>
+      </w:r>
+    </w:p>
+    <w:p>
+      <w:pPr>
+        <w:ind w:left="360"/>
+        <w:rPr>
+          <w:rFonts w:ascii="Times New Roman" w:hAnsi="Times New Roman" w:cs="Times New Roman"/>
+          <w:sz w:val="28"/>
+          <w:szCs w:val="28"/>
+        </w:rPr>
+      </w:pPr>
+      <w:r>
+        <w:rPr>
+          <w:rFonts w:ascii="Times New Roman" w:hAnsi="Times New Roman" w:cs="Times New Roman"/>
+          <w:sz w:val="28"/>
+          <w:szCs w:val="28"/>
+        </w:rPr>
+        <w:t>Отправить сообщение по электронной почте</w:t>
+      </w:r>
+    </w:p>
+    <w:p>
+      <w:pPr>
+        <w:ind w:left="360"/>
+        <w:rPr>
+          <w:rFonts w:ascii="Times New Roman" w:hAnsi="Times New Roman" w:cs="Times New Roman"/>
+          <w:sz w:val="28"/>
+          <w:szCs w:val="28"/>
+        </w:rPr>
+      </w:pPr>
+      <w:r>
+        <w:rPr>
+          <w:rFonts w:ascii="Times New Roman" w:hAnsi="Times New Roman" w:cs="Times New Roman"/>
+          <w:sz w:val="28"/>
+          <w:szCs w:val="28"/>
+        </w:rPr>
+        <w:t>Выбирается адрес электронной почты, на которые будет отправлено сообщение, заголовок и текст сообщения, хост и порт почтового сервера, логин и пароль пользователя. Все параметры могут быть заданы, как переменные или явные значения.</w:t>
+      </w:r>
+    </w:p>
+    <w:p>
+      <w:pPr>
+        <w:ind w:left="360"/>
+        <w:rPr>
+          <w:rFonts w:ascii="Times New Roman" w:hAnsi="Times New Roman" w:cs="Times New Roman"/>
+          <w:sz w:val="28"/>
+          <w:szCs w:val="28"/>
+        </w:rPr>
+      </w:pPr>
+      <w:r>
+        <w:rPr>
+          <w:rFonts w:ascii="Times New Roman" w:hAnsi="Times New Roman" w:cs="Times New Roman"/>
+          <w:sz w:val="28"/>
+          <w:szCs w:val="28"/>
+        </w:rPr>
+        <w:t>Показать сообщение</w:t>
+      </w:r>
+    </w:p>
+    <w:p>
+      <w:pPr>
+        <w:ind w:left="360"/>
+        <w:rPr>
+          <w:rFonts w:ascii="Times New Roman" w:hAnsi="Times New Roman" w:cs="Times New Roman"/>
+          <w:sz w:val="28"/>
+          <w:szCs w:val="28"/>
+          <w:lang w:val="en-US"/>
+        </w:rPr>
+      </w:pPr>
+      <w:r>
+        <w:rPr>
+          <w:rFonts w:ascii="Times New Roman" w:hAnsi="Times New Roman" w:cs="Times New Roman"/>
+          <w:sz w:val="28"/>
+          <w:szCs w:val="28"/>
+        </w:rPr>
+        <w:t>Указывается тип сообщения и сообщение. Опции «Всем клиентам» и выбор макета аналогичны опциям шага «Проигрывание звука». Опция «Модальное окно», указывает, будет ли окно с сообщением блокировать главное окно клиента. Если установлена опция «С подтверждением», то поя</w:t>
+      </w:r>
+      <w:r>
+        <w:rPr>
+          <w:rFonts w:ascii="Times New Roman" w:hAnsi="Times New Roman" w:cs="Times New Roman"/>
+          <w:sz w:val="28"/>
+          <w:szCs w:val="28"/>
+        </w:rPr>
+        <w:t>вляется дополнительный параметр – «Значение». Если выбрана данная опция, то при выполнении шага, на стороне клиента, появится модальное окно с двумя кнопками – «Да» и «Нет». Результат нажатия кнопок запишется в логической переменной, указанной в поле «Значение» (</w:t>
+      </w:r>
+      <w:r>
+        <w:rPr>
+          <w:rFonts w:ascii="Times New Roman" w:hAnsi="Times New Roman" w:cs="Times New Roman"/>
+          <w:sz w:val="28"/>
+          <w:szCs w:val="28"/>
+          <w:lang w:val="en-US"/>
+        </w:rPr>
+        <w:t>true</w:t>
+      </w:r>
+      <w:r>
+        <w:rPr>
+          <w:rFonts w:ascii="Times New Roman" w:hAnsi="Times New Roman" w:cs="Times New Roman"/>
+          <w:sz w:val="28"/>
+          <w:szCs w:val="28"/>
+        </w:rPr>
+        <w:t xml:space="preserve"> – </w:t>
+      </w:r>
+      <w:r>
+        <w:rPr>
+          <w:rFonts w:ascii="Times New Roman" w:hAnsi="Times New Roman" w:cs="Times New Roman"/>
+          <w:sz w:val="28"/>
+          <w:szCs w:val="28"/>
+        </w:rPr>
+        <w:t xml:space="preserve">в случае нажатия «Да», </w:t>
+      </w:r>
+      <w:r>
+        <w:rPr>
+          <w:rFonts w:ascii="Times New Roman" w:hAnsi="Times New Roman" w:cs="Times New Roman"/>
+          <w:sz w:val="28"/>
+          <w:szCs w:val="28"/>
+          <w:lang w:val="en-US"/>
+        </w:rPr>
+        <w:t>false</w:t>
+      </w:r>
+      <w:r>
+        <w:rPr>
+          <w:rFonts w:ascii="Times New Roman" w:hAnsi="Times New Roman" w:cs="Times New Roman"/>
+          <w:sz w:val="28"/>
+          <w:szCs w:val="28"/>
+        </w:rPr>
+        <w:t xml:space="preserve"> – </w:t>
+      </w:r>
+      <w:r>
+        <w:rPr>
+          <w:rFonts w:ascii="Times New Roman" w:hAnsi="Times New Roman" w:cs="Times New Roman"/>
+          <w:sz w:val="28"/>
+          <w:szCs w:val="28"/>
+        </w:rPr>
+        <w:t>в случае нажатия «Нет»</w:t>
+      </w:r>
+      <w:r>
+        <w:rPr>
+          <w:rFonts w:ascii="Times New Roman" w:hAnsi="Times New Roman" w:cs="Times New Roman"/>
+          <w:sz w:val="28"/>
+          <w:szCs w:val="28"/>
+        </w:rPr>
+        <w:t>)</w:t>
+      </w:r>
+      <w:r>
+        <w:rPr>
+          <w:rFonts w:ascii="Times New Roman" w:hAnsi="Times New Roman" w:cs="Times New Roman"/>
+          <w:sz w:val="28"/>
+          <w:szCs w:val="28"/>
+        </w:rPr>
+        <w:t>.</w:t>
+      </w:r>
+    </w:p>
+    <w:p>
+      <w:pPr>
+        <w:ind w:left="360"/>
+        <w:rPr>
+          <w:rFonts w:ascii="Times New Roman" w:hAnsi="Times New Roman" w:cs="Times New Roman"/>
+          <w:sz w:val="28"/>
+          <w:szCs w:val="28"/>
+        </w:rPr>
+      </w:pPr>
+      <w:r>
+        <w:rPr>
+          <w:rFonts w:ascii="Times New Roman" w:hAnsi="Times New Roman" w:cs="Times New Roman"/>
+          <w:sz w:val="28"/>
+          <w:szCs w:val="28"/>
+        </w:rPr>
+        <w:lastRenderedPageBreak/>
+        <w:t>Чтение свойства визуального элемента</w:t>
+      </w:r>
+    </w:p>
+    <w:p>
+      <w:pPr>
+        <w:ind w:left="360"/>
+        <w:rPr>
+          <w:rFonts w:ascii="Times New Roman" w:hAnsi="Times New Roman" w:cs="Times New Roman"/>
+          <w:sz w:val="28"/>
+          <w:szCs w:val="28"/>
+        </w:rPr>
+      </w:pPr>
+      <w:r>
+        <w:rPr>
+          <w:rFonts w:ascii="Times New Roman" w:hAnsi="Times New Roman" w:cs="Times New Roman"/>
+          <w:sz w:val="28"/>
+          <w:szCs w:val="28"/>
+        </w:rPr>
+        <w:t xml:space="preserve">Выбирается макет из списка всех созданных макетов. Затем выбирается элемент, созданный на этом макете. После этого выбирается конкретное свойство элемента, значение которого мы хотим получить. </w:t>
+      </w:r>
+      <w:r>
+        <w:rPr>
+          <w:rFonts w:ascii="Times New Roman" w:hAnsi="Times New Roman" w:cs="Times New Roman"/>
+          <w:sz w:val="28"/>
+          <w:szCs w:val="28"/>
+        </w:rPr>
+        <w:t>Затем</w:t>
+      </w:r>
+      <w:r>
+        <w:rPr>
+          <w:rFonts w:ascii="Times New Roman" w:hAnsi="Times New Roman" w:cs="Times New Roman"/>
+          <w:sz w:val="28"/>
+          <w:szCs w:val="28"/>
+        </w:rPr>
+        <w:t xml:space="preserve"> выбирается </w:t>
+      </w:r>
+      <w:r>
+        <w:rPr>
+          <w:rFonts w:ascii="Times New Roman" w:hAnsi="Times New Roman" w:cs="Times New Roman"/>
+          <w:sz w:val="28"/>
+          <w:szCs w:val="28"/>
+        </w:rPr>
+        <w:t>переменная, в которую запишется результат значения.</w:t>
+      </w:r>
+    </w:p>
+    <w:p>
+      <w:pPr>
+        <w:ind w:left="360"/>
+        <w:rPr>
+          <w:rFonts w:ascii="Times New Roman" w:hAnsi="Times New Roman" w:cs="Times New Roman"/>
+          <w:sz w:val="28"/>
+          <w:szCs w:val="28"/>
+        </w:rPr>
+      </w:pPr>
+      <w:r>
+        <w:rPr>
+          <w:rFonts w:ascii="Times New Roman" w:hAnsi="Times New Roman" w:cs="Times New Roman"/>
+          <w:sz w:val="28"/>
+          <w:szCs w:val="28"/>
+        </w:rPr>
+        <w:t xml:space="preserve">Установка </w:t>
+      </w:r>
+      <w:r>
+        <w:rPr>
+          <w:rFonts w:ascii="Times New Roman" w:hAnsi="Times New Roman" w:cs="Times New Roman"/>
+          <w:sz w:val="28"/>
+          <w:szCs w:val="28"/>
+        </w:rPr>
+        <w:t>свойства визуального элемента</w:t>
+      </w:r>
+    </w:p>
+    <w:p>
+      <w:pPr>
+        <w:ind w:left="360"/>
+        <w:rPr>
+          <w:rFonts w:ascii="Times New Roman" w:hAnsi="Times New Roman" w:cs="Times New Roman"/>
+          <w:sz w:val="28"/>
+          <w:szCs w:val="28"/>
+        </w:rPr>
+      </w:pPr>
+      <w:r>
+        <w:rPr>
+          <w:rFonts w:ascii="Times New Roman" w:hAnsi="Times New Roman" w:cs="Times New Roman"/>
+          <w:sz w:val="28"/>
+          <w:szCs w:val="28"/>
+        </w:rPr>
+        <w:t>Выбирается макет, элемент, свойства, как в предыдущем шаге. И выбирается значение, которым будет инициализироваться свойство при выполнении данного шага. Если выставлена опция «Всем клиентам», становится активной опция «Восстанавливать».</w:t>
+      </w:r>
+      <w:r>
+        <w:rPr>
+          <w:rFonts w:ascii="Times New Roman" w:hAnsi="Times New Roman" w:cs="Times New Roman"/>
+          <w:sz w:val="28"/>
+          <w:szCs w:val="28"/>
+        </w:rPr>
+        <w:t xml:space="preserve"> Если эта опция выставлена, то при перезапуске любого клиента, подключенного к серверу, значения свойств макета восстановятся, такими, какими они были до закрытия клиента.</w:t>
+      </w:r>
+    </w:p>
+    <w:p>
+      <w:pPr>
+        <w:ind w:left="360"/>
+        <w:rPr>
+          <w:rFonts w:ascii="Times New Roman" w:hAnsi="Times New Roman" w:cs="Times New Roman"/>
+          <w:sz w:val="28"/>
+          <w:szCs w:val="28"/>
+        </w:rPr>
+      </w:pPr>
+      <w:r>
+        <w:rPr>
+          <w:rFonts w:ascii="Times New Roman" w:hAnsi="Times New Roman" w:cs="Times New Roman"/>
+          <w:sz w:val="28"/>
+          <w:szCs w:val="28"/>
+        </w:rPr>
+        <w:t>Чтение свойства элемента плана</w:t>
+      </w:r>
+    </w:p>
+    <w:p>
+      <w:pPr>
+        <w:ind w:left="360"/>
+        <w:rPr>
+          <w:rFonts w:ascii="Times New Roman" w:hAnsi="Times New Roman" w:cs="Times New Roman"/>
+          <w:sz w:val="28"/>
+          <w:szCs w:val="28"/>
+        </w:rPr>
+      </w:pPr>
+      <w:r>
+        <w:rPr>
+          <w:rFonts w:ascii="Times New Roman" w:hAnsi="Times New Roman" w:cs="Times New Roman"/>
+          <w:sz w:val="28"/>
+          <w:szCs w:val="28"/>
+        </w:rPr>
+        <w:t>Выбирается план, затем элемент плана и свойство элемента. Ещё выбирается переменная, куда будет записываться значение свойства при выполнении шага.</w:t>
+      </w:r>
+    </w:p>
+    <w:p>
+      <w:pPr>
+        <w:ind w:left="360"/>
+        <w:rPr>
+          <w:rFonts w:ascii="Times New Roman" w:hAnsi="Times New Roman" w:cs="Times New Roman"/>
+          <w:sz w:val="28"/>
+          <w:szCs w:val="28"/>
+        </w:rPr>
+      </w:pPr>
+      <w:r>
+        <w:rPr>
+          <w:rFonts w:ascii="Times New Roman" w:hAnsi="Times New Roman" w:cs="Times New Roman"/>
+          <w:sz w:val="28"/>
+          <w:szCs w:val="28"/>
+        </w:rPr>
+        <w:t>Установка свойства элемента плана</w:t>
+      </w:r>
+    </w:p>
+    <w:p>
+      <w:pPr>
+        <w:ind w:left="360"/>
+        <w:rPr>
+          <w:rFonts w:ascii="Times New Roman" w:hAnsi="Times New Roman" w:cs="Times New Roman"/>
+          <w:sz w:val="28"/>
+          <w:szCs w:val="28"/>
+        </w:rPr>
+      </w:pPr>
+      <w:r>
+        <w:rPr>
+          <w:rFonts w:ascii="Times New Roman" w:hAnsi="Times New Roman" w:cs="Times New Roman"/>
+          <w:sz w:val="28"/>
+          <w:szCs w:val="28"/>
+        </w:rPr>
+        <w:t>Все параметры аналогичны предыдущему шага. За исключением того, что параметр «Значение»</w:t>
+      </w:r>
+      <w:r>
+        <w:rPr>
+          <w:rFonts w:ascii="Times New Roman" w:hAnsi="Times New Roman" w:cs="Times New Roman"/>
+          <w:sz w:val="28"/>
+          <w:szCs w:val="28"/>
+        </w:rPr>
+        <w:t xml:space="preserve"> выбирается, как параметр</w:t>
+      </w:r>
+      <w:r>
+        <w:rPr>
+          <w:rFonts w:ascii="Times New Roman" w:hAnsi="Times New Roman" w:cs="Times New Roman"/>
+          <w:sz w:val="28"/>
+          <w:szCs w:val="28"/>
+        </w:rPr>
+        <w:t>, которым будет инициализироваться свойство</w:t>
+      </w:r>
+      <w:r>
+        <w:rPr>
+          <w:rFonts w:ascii="Times New Roman" w:hAnsi="Times New Roman" w:cs="Times New Roman"/>
+          <w:sz w:val="28"/>
+          <w:szCs w:val="28"/>
+        </w:rPr>
+        <w:t xml:space="preserve"> при выполнении шага.</w:t>
+      </w:r>
+    </w:p>
+    <w:p>
+      <w:pPr>
+        <w:ind w:left="360"/>
+        <w:rPr>
+          <w:rFonts w:ascii="Times New Roman" w:hAnsi="Times New Roman" w:cs="Times New Roman"/>
+          <w:sz w:val="28"/>
+          <w:szCs w:val="28"/>
+        </w:rPr>
+      </w:pPr>
+      <w:r>
+        <w:rPr>
+          <w:rFonts w:ascii="Times New Roman" w:hAnsi="Times New Roman" w:cs="Times New Roman"/>
+          <w:sz w:val="28"/>
+          <w:szCs w:val="28"/>
+        </w:rPr>
+        <w:t>Показать свойство объекта</w:t>
+      </w:r>
+    </w:p>
+    <w:p>
+      <w:pPr>
+        <w:ind w:left="360"/>
+        <w:rPr>
+          <w:rFonts w:ascii="Times New Roman" w:hAnsi="Times New Roman" w:cs="Times New Roman"/>
+          <w:sz w:val="28"/>
+          <w:szCs w:val="28"/>
+        </w:rPr>
+      </w:pPr>
+      <w:r>
+        <w:rPr>
+          <w:rFonts w:ascii="Times New Roman" w:hAnsi="Times New Roman" w:cs="Times New Roman"/>
+          <w:sz w:val="28"/>
+          <w:szCs w:val="28"/>
+        </w:rPr>
+        <w:t>Выбирается тип объекта и сам объект, при выполнении шага, показывается окно свойств на стороне клиента.</w:t>
+      </w:r>
+    </w:p>
+    <w:p>
+      <w:pPr>
+        <w:ind w:left="360"/>
+        <w:rPr>
+          <w:rFonts w:ascii="Times New Roman" w:hAnsi="Times New Roman" w:cs="Times New Roman"/>
+          <w:sz w:val="28"/>
+          <w:szCs w:val="28"/>
+        </w:rPr>
+      </w:pPr>
+      <w:r>
+        <w:rPr>
+          <w:rFonts w:ascii="Times New Roman" w:hAnsi="Times New Roman" w:cs="Times New Roman"/>
+          <w:sz w:val="28"/>
+          <w:szCs w:val="28"/>
+        </w:rPr>
+        <w:t>Выход из процедуры</w:t>
+      </w:r>
+    </w:p>
+    <w:p>
+      <w:pPr>
+        <w:ind w:left="360"/>
+        <w:rPr>
+          <w:rFonts w:ascii="Times New Roman" w:hAnsi="Times New Roman" w:cs="Times New Roman"/>
+          <w:sz w:val="28"/>
+          <w:szCs w:val="28"/>
+        </w:rPr>
+      </w:pPr>
+      <w:r>
+        <w:rPr>
+          <w:rFonts w:ascii="Times New Roman" w:hAnsi="Times New Roman" w:cs="Times New Roman"/>
+          <w:sz w:val="28"/>
+          <w:szCs w:val="28"/>
+        </w:rPr>
+        <w:t>При выполнении данного шага происходит выход из процедуры.</w:t>
+      </w:r>
+    </w:p>
+    <w:p>
+      <w:pPr>
+        <w:ind w:left="360"/>
+        <w:rPr>
+          <w:rFonts w:ascii="Times New Roman" w:hAnsi="Times New Roman" w:cs="Times New Roman"/>
+          <w:sz w:val="28"/>
+          <w:szCs w:val="28"/>
+        </w:rPr>
+      </w:pPr>
+      <w:r>
+        <w:rPr>
+          <w:rFonts w:ascii="Times New Roman" w:hAnsi="Times New Roman" w:cs="Times New Roman"/>
+          <w:sz w:val="28"/>
+          <w:szCs w:val="28"/>
+        </w:rPr>
+        <w:t>Запуск программы</w:t>
+      </w:r>
+    </w:p>
+    <w:p>
+      <w:pPr>
+        <w:ind w:left="360"/>
+        <w:rPr>
+          <w:rFonts w:ascii="Times New Roman" w:hAnsi="Times New Roman" w:cs="Times New Roman"/>
+          <w:sz w:val="28"/>
+          <w:szCs w:val="28"/>
+        </w:rPr>
+      </w:pPr>
+      <w:r>
+        <w:rPr>
+          <w:rFonts w:ascii="Times New Roman" w:hAnsi="Times New Roman" w:cs="Times New Roman"/>
+          <w:sz w:val="28"/>
+          <w:szCs w:val="28"/>
+        </w:rPr>
+        <w:t>Указывается путь к программе, и параметры запуска. При выполнении, клиент пытается запустить программу по указанному пути с данными параметрами.</w:t>
+      </w:r>
+    </w:p>
+    <w:p>
+      <w:pPr>
+        <w:ind w:left="360"/>
+        <w:rPr>
+          <w:rFonts w:ascii="Times New Roman" w:hAnsi="Times New Roman" w:cs="Times New Roman"/>
+          <w:sz w:val="28"/>
+          <w:szCs w:val="28"/>
+        </w:rPr>
+      </w:pPr>
+      <w:r>
+        <w:rPr>
+          <w:rFonts w:ascii="Times New Roman" w:hAnsi="Times New Roman" w:cs="Times New Roman"/>
+          <w:sz w:val="28"/>
+          <w:szCs w:val="28"/>
+        </w:rPr>
+        <w:t>Пауза</w:t>
+      </w:r>
+    </w:p>
+    <w:p>
+      <w:pPr>
+        <w:ind w:left="360"/>
+        <w:rPr>
+          <w:rFonts w:ascii="Times New Roman" w:hAnsi="Times New Roman" w:cs="Times New Roman"/>
+          <w:sz w:val="28"/>
+          <w:szCs w:val="28"/>
+        </w:rPr>
+      </w:pPr>
+      <w:r>
+        <w:rPr>
+          <w:rFonts w:ascii="Times New Roman" w:hAnsi="Times New Roman" w:cs="Times New Roman"/>
+          <w:sz w:val="28"/>
+          <w:szCs w:val="28"/>
+        </w:rPr>
+        <w:lastRenderedPageBreak/>
+        <w:t>Указывается временной интервал, и значение. При выполнении шага, выполняется пауза, перед тем как перейти к следующему шагу.</w:t>
+      </w:r>
+    </w:p>
+    <w:p>
+      <w:pPr>
+        <w:ind w:left="360"/>
+        <w:rPr>
+          <w:rFonts w:ascii="Times New Roman" w:hAnsi="Times New Roman" w:cs="Times New Roman"/>
+          <w:sz w:val="28"/>
+          <w:szCs w:val="28"/>
+        </w:rPr>
+      </w:pPr>
+      <w:r>
+        <w:rPr>
+          <w:rFonts w:ascii="Times New Roman" w:hAnsi="Times New Roman" w:cs="Times New Roman"/>
+          <w:sz w:val="28"/>
+          <w:szCs w:val="28"/>
+        </w:rPr>
+        <w:t>Функция выбора процедуры</w:t>
+      </w:r>
+    </w:p>
+    <w:p>
+      <w:pPr>
+        <w:ind w:left="360"/>
+        <w:rPr>
+          <w:rFonts w:ascii="Times New Roman" w:hAnsi="Times New Roman" w:cs="Times New Roman"/>
+          <w:sz w:val="28"/>
+          <w:szCs w:val="28"/>
+        </w:rPr>
+      </w:pPr>
+      <w:r>
+        <w:rPr>
+          <w:rFonts w:ascii="Times New Roman" w:hAnsi="Times New Roman" w:cs="Times New Roman"/>
+          <w:sz w:val="28"/>
+          <w:szCs w:val="28"/>
+        </w:rPr>
+        <w:t>Выбирается процедура, из списка всех процедур, кроме данной процедуры. После выбора процедуры, появляются все аргументы выбранной процедуры. Все аргументы имеют значения, созданные по умолчанию. Эти значения могут быть изменены. При выполнении, последовательно выполняются все шаги, указанной процедуры.</w:t>
+      </w:r>
+    </w:p>
+    <w:p>
+      <w:pPr>
+        <w:ind w:left="360"/>
+        <w:rPr>
+          <w:rFonts w:ascii="Times New Roman" w:hAnsi="Times New Roman" w:cs="Times New Roman"/>
+          <w:sz w:val="28"/>
+          <w:szCs w:val="28"/>
+        </w:rPr>
+      </w:pPr>
+      <w:r>
+        <w:rPr>
+          <w:rFonts w:ascii="Times New Roman" w:hAnsi="Times New Roman" w:cs="Times New Roman"/>
+          <w:sz w:val="28"/>
+          <w:szCs w:val="28"/>
+        </w:rPr>
+        <w:t>Проверка прав</w:t>
+      </w:r>
+    </w:p>
+    <w:p>
+      <w:pPr>
+        <w:ind w:left="360"/>
+        <w:rPr>
+          <w:rFonts w:ascii="Times New Roman" w:hAnsi="Times New Roman" w:cs="Times New Roman"/>
+          <w:sz w:val="28"/>
+          <w:szCs w:val="28"/>
+        </w:rPr>
+      </w:pPr>
+      <w:r>
+        <w:rPr>
+          <w:rFonts w:ascii="Times New Roman" w:hAnsi="Times New Roman" w:cs="Times New Roman"/>
+          <w:sz w:val="28"/>
+          <w:szCs w:val="28"/>
+        </w:rPr>
+        <w:t>Выбирается право и выбирается логическая переменная, в которую будет записан результат проверки права.</w:t>
+      </w:r>
+      <w:r>
+        <w:rPr>
+          <w:rFonts w:ascii="Times New Roman" w:hAnsi="Times New Roman" w:cs="Times New Roman"/>
+          <w:sz w:val="28"/>
+          <w:szCs w:val="28"/>
+        </w:rPr>
+        <w:t xml:space="preserve"> Если пользователь, инициировавший выполнение данного шага имеет указанное право, то в переменную будет записано значение «</w:t>
+      </w:r>
+      <w:r>
+        <w:rPr>
+          <w:rFonts w:ascii="Times New Roman" w:hAnsi="Times New Roman" w:cs="Times New Roman"/>
+          <w:sz w:val="28"/>
+          <w:szCs w:val="28"/>
+          <w:lang w:val="en-US"/>
+        </w:rPr>
+        <w:t>True</w:t>
+      </w:r>
+      <w:r>
+        <w:rPr>
+          <w:rFonts w:ascii="Times New Roman" w:hAnsi="Times New Roman" w:cs="Times New Roman"/>
+          <w:sz w:val="28"/>
+          <w:szCs w:val="28"/>
+        </w:rPr>
+        <w:t>»</w:t>
+      </w:r>
+      <w:r>
+        <w:rPr>
+          <w:rFonts w:ascii="Times New Roman" w:hAnsi="Times New Roman" w:cs="Times New Roman"/>
+          <w:sz w:val="28"/>
+          <w:szCs w:val="28"/>
+        </w:rPr>
+        <w:t xml:space="preserve">, </w:t>
+      </w:r>
+      <w:r>
+        <w:rPr>
+          <w:rFonts w:ascii="Times New Roman" w:hAnsi="Times New Roman" w:cs="Times New Roman"/>
+          <w:sz w:val="28"/>
+          <w:szCs w:val="28"/>
+        </w:rPr>
+        <w:t>иначе «</w:t>
+      </w:r>
+      <w:r>
+        <w:rPr>
+          <w:rFonts w:ascii="Times New Roman" w:hAnsi="Times New Roman" w:cs="Times New Roman"/>
+          <w:sz w:val="28"/>
+          <w:szCs w:val="28"/>
+          <w:lang w:val="en-US"/>
+        </w:rPr>
+        <w:t>False</w:t>
+      </w:r>
+      <w:r>
+        <w:rPr>
+          <w:rFonts w:ascii="Times New Roman" w:hAnsi="Times New Roman" w:cs="Times New Roman"/>
+          <w:sz w:val="28"/>
+          <w:szCs w:val="28"/>
+        </w:rPr>
+        <w:t>».</w:t>
+      </w:r>
+    </w:p>
+    <w:p>
+      <w:pPr>
+        <w:ind w:left="360"/>
+        <w:rPr>
+          <w:rFonts w:ascii="Times New Roman" w:hAnsi="Times New Roman" w:cs="Times New Roman"/>
+          <w:sz w:val="28"/>
+          <w:szCs w:val="28"/>
+        </w:rPr>
+      </w:pPr>
+      <w:r>
+        <w:rPr>
+          <w:rFonts w:ascii="Times New Roman" w:hAnsi="Times New Roman" w:cs="Times New Roman"/>
+          <w:sz w:val="28"/>
+          <w:szCs w:val="28"/>
+        </w:rPr>
+        <w:t>Получить значение журнала</w:t>
+      </w:r>
+    </w:p>
+    <w:p>
+      <w:pPr>
+        <w:ind w:left="360"/>
+        <w:rPr>
+          <w:rFonts w:ascii="Times New Roman" w:hAnsi="Times New Roman" w:cs="Times New Roman"/>
+          <w:sz w:val="28"/>
+          <w:szCs w:val="28"/>
+        </w:rPr>
+      </w:pPr>
+      <w:r>
+        <w:rPr>
+          <w:rFonts w:ascii="Times New Roman" w:hAnsi="Times New Roman" w:cs="Times New Roman"/>
+          <w:sz w:val="28"/>
+          <w:szCs w:val="28"/>
+        </w:rPr>
+        <w:t xml:space="preserve">Если выполнение </w:t>
+      </w:r>
+      <w:r>
+        <w:rPr>
+          <w:rFonts w:ascii="Times New Roman" w:hAnsi="Times New Roman" w:cs="Times New Roman"/>
+          <w:sz w:val="28"/>
+          <w:szCs w:val="28"/>
+        </w:rPr>
+        <w:t>процедуры</w:t>
+      </w:r>
+      <w:r>
+        <w:rPr>
+          <w:rFonts w:ascii="Times New Roman" w:hAnsi="Times New Roman" w:cs="Times New Roman"/>
+          <w:sz w:val="28"/>
+          <w:szCs w:val="28"/>
+        </w:rPr>
+        <w:t>, было инициировано</w:t>
+      </w:r>
+      <w:r>
+        <w:rPr>
+          <w:rFonts w:ascii="Times New Roman" w:hAnsi="Times New Roman" w:cs="Times New Roman"/>
+          <w:sz w:val="28"/>
+          <w:szCs w:val="28"/>
+        </w:rPr>
+        <w:t xml:space="preserve"> событием</w:t>
+      </w:r>
+      <w:r>
+        <w:rPr>
+          <w:rFonts w:ascii="Times New Roman" w:hAnsi="Times New Roman" w:cs="Times New Roman"/>
+          <w:sz w:val="28"/>
+          <w:szCs w:val="28"/>
+        </w:rPr>
+        <w:t>, то с помощью</w:t>
+      </w:r>
+      <w:r>
+        <w:rPr>
+          <w:rFonts w:ascii="Times New Roman" w:hAnsi="Times New Roman" w:cs="Times New Roman"/>
+          <w:sz w:val="28"/>
+          <w:szCs w:val="28"/>
+        </w:rPr>
+        <w:t xml:space="preserve"> данного</w:t>
+      </w:r>
+      <w:r>
+        <w:rPr>
+          <w:rFonts w:ascii="Times New Roman" w:hAnsi="Times New Roman" w:cs="Times New Roman"/>
+          <w:sz w:val="28"/>
+          <w:szCs w:val="28"/>
+        </w:rPr>
+        <w:t xml:space="preserve"> шага</w:t>
+      </w:r>
+      <w:r>
+        <w:rPr>
+          <w:rFonts w:ascii="Times New Roman" w:hAnsi="Times New Roman" w:cs="Times New Roman"/>
+          <w:sz w:val="28"/>
+          <w:szCs w:val="28"/>
+        </w:rPr>
+        <w:t xml:space="preserve"> можно получить зна</w:t>
+      </w:r>
+      <w:r>
+        <w:rPr>
+          <w:rFonts w:ascii="Times New Roman" w:hAnsi="Times New Roman" w:cs="Times New Roman"/>
+          <w:sz w:val="28"/>
+          <w:szCs w:val="28"/>
+        </w:rPr>
+        <w:t>чения параметров события. Для этого нужно выбрать тип колонки, значение которой мы хотим получить, и переменную, куда записать это значение.</w:t>
+      </w:r>
+    </w:p>
+    <w:p>
+      <w:pPr>
+        <w:ind w:left="360"/>
+        <w:rPr>
+          <w:rFonts w:ascii="Times New Roman" w:hAnsi="Times New Roman" w:cs="Times New Roman"/>
+          <w:sz w:val="28"/>
+          <w:szCs w:val="28"/>
+        </w:rPr>
+      </w:pPr>
+      <w:r>
+        <w:rPr>
+          <w:rFonts w:ascii="Times New Roman" w:hAnsi="Times New Roman" w:cs="Times New Roman"/>
+          <w:sz w:val="28"/>
+          <w:szCs w:val="28"/>
+        </w:rPr>
+        <w:t xml:space="preserve">Цикл </w:t>
+      </w:r>
+      <w:r>
+        <w:rPr>
+          <w:rFonts w:ascii="Times New Roman" w:hAnsi="Times New Roman" w:cs="Times New Roman"/>
+          <w:sz w:val="28"/>
+          <w:szCs w:val="28"/>
+        </w:rPr>
+        <w:t>по списку</w:t>
+      </w:r>
+    </w:p>
+    <w:p>
+      <w:pPr>
+        <w:ind w:left="360"/>
+        <w:rPr>
+          <w:rFonts w:ascii="Times New Roman" w:hAnsi="Times New Roman" w:cs="Times New Roman"/>
+          <w:sz w:val="28"/>
+          <w:szCs w:val="28"/>
+        </w:rPr>
+      </w:pPr>
+      <w:r>
+        <w:rPr>
+          <w:rFonts w:ascii="Times New Roman" w:hAnsi="Times New Roman" w:cs="Times New Roman"/>
+          <w:sz w:val="28"/>
+          <w:szCs w:val="28"/>
+        </w:rPr>
+        <w:t>Указывается список и выбирается переменная такого же типа, как список. В тело цикла добавляются шаги, которые должны быть выполнены в цикле. Во время выполнения данного шага, происходит обхо</w:t>
+      </w:r>
+      <w:r>
+        <w:rPr>
+          <w:rFonts w:ascii="Times New Roman" w:hAnsi="Times New Roman" w:cs="Times New Roman"/>
+          <w:sz w:val="28"/>
+          <w:szCs w:val="28"/>
+        </w:rPr>
+        <w:t>д списка. П</w:t>
+      </w:r>
+      <w:r>
+        <w:rPr>
+          <w:rFonts w:ascii="Times New Roman" w:hAnsi="Times New Roman" w:cs="Times New Roman"/>
+          <w:sz w:val="28"/>
+          <w:szCs w:val="28"/>
+        </w:rPr>
+        <w:t>еременная, указанная в параметре «Элемент» принимает значение очеред</w:t>
+      </w:r>
+      <w:r>
+        <w:rPr>
+          <w:rFonts w:ascii="Times New Roman" w:hAnsi="Times New Roman" w:cs="Times New Roman"/>
+          <w:sz w:val="28"/>
+          <w:szCs w:val="28"/>
+        </w:rPr>
+        <w:t>ного элемента списка, и выполняются шаги, добавленные в тело цикла. После выхода из цикла, данной переменной возвращается значение, которое она имела до выполнения цикла.</w:t>
+      </w:r>
+    </w:p>
+    <w:p>
+      <w:pPr>
+        <w:ind w:left="360"/>
+        <w:rPr>
+          <w:rFonts w:ascii="Times New Roman" w:hAnsi="Times New Roman" w:cs="Times New Roman"/>
+          <w:sz w:val="28"/>
+          <w:szCs w:val="28"/>
+        </w:rPr>
+      </w:pPr>
+      <w:r>
+        <w:rPr>
+          <w:rFonts w:ascii="Times New Roman" w:hAnsi="Times New Roman" w:cs="Times New Roman"/>
+          <w:sz w:val="28"/>
+          <w:szCs w:val="28"/>
+        </w:rPr>
+        <w:t xml:space="preserve">Цикл </w:t>
+      </w:r>
+      <w:r>
+        <w:rPr>
+          <w:rFonts w:ascii="Times New Roman" w:hAnsi="Times New Roman" w:cs="Times New Roman"/>
+          <w:sz w:val="28"/>
+          <w:szCs w:val="28"/>
+          <w:lang w:val="en-US"/>
+        </w:rPr>
+        <w:t>For</w:t>
+      </w:r>
+    </w:p>
+    <w:p>
+      <w:pPr>
+        <w:ind w:left="360"/>
+        <w:rPr>
+          <w:rFonts w:ascii="Times New Roman" w:hAnsi="Times New Roman" w:cs="Times New Roman"/>
+          <w:sz w:val="28"/>
+          <w:szCs w:val="28"/>
+        </w:rPr>
+      </w:pPr>
+      <w:r>
+        <w:rPr>
+          <w:rFonts w:ascii="Times New Roman" w:hAnsi="Times New Roman" w:cs="Times New Roman"/>
+          <w:sz w:val="28"/>
+          <w:szCs w:val="28"/>
+        </w:rPr>
+        <w:t xml:space="preserve">Указывается индексатор – целочисленная переменная, которая будет инкрементироваться после каждой </w:t>
+      </w:r>
+      <w:r>
+        <w:rPr>
+          <w:rFonts w:ascii="Times New Roman" w:hAnsi="Times New Roman" w:cs="Times New Roman"/>
+          <w:sz w:val="28"/>
+          <w:szCs w:val="28"/>
+        </w:rPr>
+        <w:t>итерации. Задается начальное значение индексатора. Выбирается условие, значение и итератор. На каждой итерации проверяется условие индексатора по отношению к значению и инкрементируется значение индексатора на величину итератора.</w:t>
+      </w:r>
+      <w:r>
+        <w:rPr>
+          <w:rFonts w:ascii="Times New Roman" w:hAnsi="Times New Roman" w:cs="Times New Roman"/>
+          <w:sz w:val="28"/>
+          <w:szCs w:val="28"/>
+        </w:rPr>
+        <w:t xml:space="preserve"> Если выполняется условие, то выполняются все шаги, добавленные в тело цикла.</w:t>
+      </w:r>
+    </w:p>
+    <w:p>
+      <w:pPr>
+        <w:ind w:left="360"/>
+        <w:rPr>
+          <w:rFonts w:ascii="Times New Roman" w:hAnsi="Times New Roman" w:cs="Times New Roman"/>
+          <w:sz w:val="28"/>
+          <w:szCs w:val="28"/>
+        </w:rPr>
+      </w:pPr>
+      <w:r>
+        <w:rPr>
+          <w:rFonts w:ascii="Times New Roman" w:hAnsi="Times New Roman" w:cs="Times New Roman"/>
+          <w:sz w:val="28"/>
+          <w:szCs w:val="28"/>
+        </w:rPr>
+        <w:lastRenderedPageBreak/>
+        <w:t xml:space="preserve">Цикл </w:t>
+      </w:r>
+      <w:r>
+        <w:rPr>
+          <w:rFonts w:ascii="Times New Roman" w:hAnsi="Times New Roman" w:cs="Times New Roman"/>
+          <w:sz w:val="28"/>
+          <w:szCs w:val="28"/>
+          <w:lang w:val="en-US"/>
+        </w:rPr>
+        <w:t>While</w:t>
+      </w:r>
+    </w:p>
+    <w:p>
+      <w:pPr>
+        <w:ind w:left="360"/>
+        <w:rPr>
+          <w:rFonts w:ascii="Times New Roman" w:hAnsi="Times New Roman" w:cs="Times New Roman"/>
+          <w:sz w:val="28"/>
+          <w:szCs w:val="28"/>
+        </w:rPr>
+      </w:pPr>
+      <w:r>
+        <w:rPr>
+          <w:rFonts w:ascii="Times New Roman" w:hAnsi="Times New Roman" w:cs="Times New Roman"/>
+          <w:sz w:val="28"/>
+          <w:szCs w:val="28"/>
+        </w:rPr>
+        <w:t xml:space="preserve">Добавляется список условий. Условие представляет собой выражение. В левой части выражения, указывается тип и выбирается переменная, указанного типа. Затем указывается условие. В правой части, указывается тип и выбирается переменная либо явное значение, указанного типа. Если добавлено несколько условий, то они </w:t>
+      </w:r>
+      <w:r>
+        <w:rPr>
+          <w:rFonts w:ascii="Times New Roman" w:hAnsi="Times New Roman" w:cs="Times New Roman"/>
+          <w:sz w:val="28"/>
+          <w:szCs w:val="28"/>
+        </w:rPr>
+        <w:t>должны</w:t>
+      </w:r>
+      <w:r>
+        <w:rPr>
+          <w:rFonts w:ascii="Times New Roman" w:hAnsi="Times New Roman" w:cs="Times New Roman"/>
+          <w:sz w:val="28"/>
+          <w:szCs w:val="28"/>
+        </w:rPr>
+        <w:t xml:space="preserve"> быть объединены в группу по «И» или в группу по «Или». Это показывает логическое объединение условий. Пока общее логическое выражение верно, будет выполняться тело цикла.</w:t>
+      </w:r>
+    </w:p>
+    <w:p>
+      <w:pPr>
+        <w:ind w:left="360"/>
+        <w:rPr>
+          <w:rFonts w:ascii="Times New Roman" w:hAnsi="Times New Roman" w:cs="Times New Roman"/>
+          <w:sz w:val="28"/>
+          <w:szCs w:val="28"/>
+        </w:rPr>
+      </w:pPr>
+      <w:r>
+        <w:rPr>
+          <w:rFonts w:ascii="Times New Roman" w:hAnsi="Times New Roman" w:cs="Times New Roman"/>
+          <w:sz w:val="28"/>
+          <w:szCs w:val="28"/>
+        </w:rPr>
+        <w:t>Выйти из цикла</w:t>
+      </w:r>
+    </w:p>
+    <w:p>
+      <w:pPr>
+        <w:ind w:left="360"/>
+        <w:rPr>
+          <w:rFonts w:ascii="Times New Roman" w:hAnsi="Times New Roman" w:cs="Times New Roman"/>
+          <w:sz w:val="28"/>
+          <w:szCs w:val="28"/>
+        </w:rPr>
+      </w:pPr>
+      <w:r>
+        <w:rPr>
+          <w:rFonts w:ascii="Times New Roman" w:hAnsi="Times New Roman" w:cs="Times New Roman"/>
+          <w:sz w:val="28"/>
+          <w:szCs w:val="28"/>
+        </w:rPr>
+        <w:t xml:space="preserve">При </w:t>
+      </w:r>
+      <w:r>
+        <w:rPr>
+          <w:rFonts w:ascii="Times New Roman" w:hAnsi="Times New Roman" w:cs="Times New Roman"/>
+          <w:sz w:val="28"/>
+          <w:szCs w:val="28"/>
+        </w:rPr>
+        <w:t>выполнении</w:t>
+      </w:r>
+      <w:r>
+        <w:rPr>
+          <w:rFonts w:ascii="Times New Roman" w:hAnsi="Times New Roman" w:cs="Times New Roman"/>
+          <w:sz w:val="28"/>
+          <w:szCs w:val="28"/>
+        </w:rPr>
+        <w:t xml:space="preserve"> данного шага, происходит выход из ближайшего цикла, в который входит этот шаг.</w:t>
+      </w:r>
+    </w:p>
+    <w:p>
+      <w:pPr>
+        <w:ind w:left="360"/>
+        <w:rPr>
+          <w:rFonts w:ascii="Times New Roman" w:hAnsi="Times New Roman" w:cs="Times New Roman"/>
+          <w:sz w:val="28"/>
+          <w:szCs w:val="28"/>
+        </w:rPr>
+      </w:pPr>
+      <w:r>
+        <w:rPr>
+          <w:rFonts w:ascii="Times New Roman" w:hAnsi="Times New Roman" w:cs="Times New Roman"/>
+          <w:sz w:val="28"/>
+          <w:szCs w:val="28"/>
+        </w:rPr>
+        <w:t>Продолжить цикл</w:t>
+      </w:r>
+    </w:p>
+    <w:p>
+      <w:pPr>
+        <w:ind w:left="360"/>
+        <w:rPr>
+          <w:rFonts w:ascii="Times New Roman" w:hAnsi="Times New Roman" w:cs="Times New Roman"/>
+          <w:sz w:val="28"/>
+          <w:szCs w:val="28"/>
+        </w:rPr>
+      </w:pPr>
+      <w:r>
+        <w:rPr>
+          <w:rFonts w:ascii="Times New Roman" w:hAnsi="Times New Roman" w:cs="Times New Roman"/>
+          <w:sz w:val="28"/>
+          <w:szCs w:val="28"/>
+        </w:rPr>
+        <w:t xml:space="preserve">При </w:t>
+      </w:r>
+      <w:r>
+        <w:rPr>
+          <w:rFonts w:ascii="Times New Roman" w:hAnsi="Times New Roman" w:cs="Times New Roman"/>
+          <w:sz w:val="28"/>
+          <w:szCs w:val="28"/>
+        </w:rPr>
+        <w:t>выполнении</w:t>
+      </w:r>
+      <w:r>
+        <w:rPr>
+          <w:rFonts w:ascii="Times New Roman" w:hAnsi="Times New Roman" w:cs="Times New Roman"/>
+          <w:sz w:val="28"/>
+          <w:szCs w:val="28"/>
+        </w:rPr>
+        <w:t xml:space="preserve"> данного шага,</w:t>
+      </w:r>
+      <w:r>
+        <w:rPr>
+          <w:rFonts w:ascii="Times New Roman" w:hAnsi="Times New Roman" w:cs="Times New Roman"/>
+          <w:sz w:val="28"/>
+          <w:szCs w:val="28"/>
+        </w:rPr>
+        <w:t xml:space="preserve"> </w:t>
+      </w:r>
+      <w:r>
+        <w:rPr>
+          <w:rFonts w:ascii="Times New Roman" w:hAnsi="Times New Roman" w:cs="Times New Roman"/>
+          <w:sz w:val="28"/>
+          <w:szCs w:val="28"/>
+        </w:rPr>
+        <w:t>ближай</w:t>
+      </w:r>
+      <w:r>
+        <w:rPr>
+          <w:rFonts w:ascii="Times New Roman" w:hAnsi="Times New Roman" w:cs="Times New Roman"/>
+          <w:sz w:val="28"/>
+          <w:szCs w:val="28"/>
+        </w:rPr>
+        <w:t>ший</w:t>
+      </w:r>
+      <w:r>
+        <w:rPr>
+          <w:rFonts w:ascii="Times New Roman" w:hAnsi="Times New Roman" w:cs="Times New Roman"/>
+          <w:sz w:val="28"/>
+          <w:szCs w:val="28"/>
+        </w:rPr>
+        <w:t xml:space="preserve"> цикл, в который входит этот </w:t>
+      </w:r>
+      <w:r>
+        <w:rPr>
+          <w:rFonts w:ascii="Times New Roman" w:hAnsi="Times New Roman" w:cs="Times New Roman"/>
+          <w:sz w:val="28"/>
+          <w:szCs w:val="28"/>
+        </w:rPr>
+        <w:t xml:space="preserve">шаг, </w:t>
+      </w:r>
+      <w:r>
+        <w:rPr>
+          <w:rFonts w:ascii="Times New Roman" w:hAnsi="Times New Roman" w:cs="Times New Roman"/>
+          <w:sz w:val="28"/>
+          <w:szCs w:val="28"/>
+        </w:rPr>
+        <w:t>переходит в следующую</w:t>
+      </w:r>
+      <w:r>
+        <w:rPr>
+          <w:rFonts w:ascii="Times New Roman" w:hAnsi="Times New Roman" w:cs="Times New Roman"/>
+          <w:sz w:val="28"/>
+          <w:szCs w:val="28"/>
+        </w:rPr>
+        <w:t xml:space="preserve"> итерацию.</w:t>
+      </w:r>
+    </w:p>
+    <w:p>
+      <w:pPr>
+        <w:ind w:left="360"/>
+        <w:rPr>
+          <w:rFonts w:ascii="Times New Roman" w:hAnsi="Times New Roman" w:cs="Times New Roman"/>
+          <w:sz w:val="28"/>
+          <w:szCs w:val="28"/>
+        </w:rPr>
+      </w:pPr>
+      <w:r>
+        <w:rPr>
+          <w:rFonts w:ascii="Times New Roman" w:hAnsi="Times New Roman" w:cs="Times New Roman"/>
+          <w:sz w:val="28"/>
+          <w:szCs w:val="28"/>
+        </w:rPr>
+        <w:t>Условие</w:t>
+      </w:r>
+    </w:p>
+    <w:p>
+      <w:pPr>
+        <w:ind w:left="360"/>
+        <w:rPr>
+          <w:rFonts w:ascii="Times New Roman" w:hAnsi="Times New Roman" w:cs="Times New Roman"/>
+          <w:sz w:val="28"/>
+          <w:szCs w:val="28"/>
+        </w:rPr>
+      </w:pPr>
+      <w:r>
+        <w:rPr>
+          <w:rFonts w:ascii="Times New Roman" w:hAnsi="Times New Roman" w:cs="Times New Roman"/>
+          <w:sz w:val="28"/>
+          <w:szCs w:val="28"/>
+        </w:rPr>
+        <w:t xml:space="preserve">В данном шаге добавляются условия, аналогично циклу </w:t>
+      </w:r>
+      <w:r>
+        <w:rPr>
+          <w:rFonts w:ascii="Times New Roman" w:hAnsi="Times New Roman" w:cs="Times New Roman"/>
+          <w:sz w:val="28"/>
+          <w:szCs w:val="28"/>
+          <w:lang w:val="en-US"/>
+        </w:rPr>
+        <w:t>while</w:t>
+      </w:r>
+      <w:r>
+        <w:rPr>
+          <w:rFonts w:ascii="Times New Roman" w:hAnsi="Times New Roman" w:cs="Times New Roman"/>
+          <w:sz w:val="28"/>
+          <w:szCs w:val="28"/>
+        </w:rPr>
+        <w:t xml:space="preserve">. </w:t>
+      </w:r>
+      <w:r>
+        <w:rPr>
+          <w:rFonts w:ascii="Times New Roman" w:hAnsi="Times New Roman" w:cs="Times New Roman"/>
+          <w:sz w:val="28"/>
+          <w:szCs w:val="28"/>
+        </w:rPr>
+        <w:t xml:space="preserve">Если общее логическое выражение верно, то будут выполняться шаги, добавленные в группу «Выполняется», иначе будут </w:t>
+      </w:r>
+      <w:r>
+        <w:rPr>
+          <w:rFonts w:ascii="Times New Roman" w:hAnsi="Times New Roman" w:cs="Times New Roman"/>
+          <w:sz w:val="28"/>
+          <w:szCs w:val="28"/>
+        </w:rPr>
+        <w:t>выполняться шаги, добавленные в группу «</w:t>
+      </w:r>
+      <w:r>
+        <w:rPr>
+          <w:rFonts w:ascii="Times New Roman" w:hAnsi="Times New Roman" w:cs="Times New Roman"/>
+          <w:sz w:val="28"/>
+          <w:szCs w:val="28"/>
+        </w:rPr>
+        <w:t>Не в</w:t>
+      </w:r>
+      <w:r>
+        <w:rPr>
+          <w:rFonts w:ascii="Times New Roman" w:hAnsi="Times New Roman" w:cs="Times New Roman"/>
+          <w:sz w:val="28"/>
+          <w:szCs w:val="28"/>
+        </w:rPr>
+        <w:t>ыполняется»</w:t>
+      </w:r>
+      <w:r>
+        <w:rPr>
+          <w:rFonts w:ascii="Times New Roman" w:hAnsi="Times New Roman" w:cs="Times New Roman"/>
+          <w:sz w:val="28"/>
+          <w:szCs w:val="28"/>
+        </w:rPr>
+        <w:t>.</w:t>
+      </w:r>
+      <w:bookmarkStart w:id="0" w:name="_GoBack"/>
       <w:bookmarkEnd w:id="0"/>
+    </w:p>
+    <w:p>
+      <w:pPr>
+        <w:ind w:left="360"/>
+        <w:rPr>
+          <w:rFonts w:ascii="Times New Roman" w:hAnsi="Times New Roman" w:cs="Times New Roman"/>
+          <w:sz w:val="28"/>
+          <w:szCs w:val="28"/>
+        </w:rPr>
+      </w:pPr>
+      <w:r>
+        <w:rPr>
+          <w:rFonts w:ascii="Times New Roman" w:hAnsi="Times New Roman" w:cs="Times New Roman"/>
+          <w:sz w:val="28"/>
+          <w:szCs w:val="28"/>
+        </w:rPr>
+        <w:t>Шаги управления</w:t>
+      </w:r>
+    </w:p>
+    <w:p>
+      <w:pPr>
+        <w:ind w:left="360"/>
+        <w:rPr>
+          <w:rFonts w:ascii="Times New Roman" w:hAnsi="Times New Roman" w:cs="Times New Roman"/>
+          <w:sz w:val="28"/>
+          <w:szCs w:val="28"/>
+        </w:rPr>
+      </w:pPr>
+      <w:r>
+        <w:rPr>
+          <w:rFonts w:ascii="Times New Roman" w:hAnsi="Times New Roman" w:cs="Times New Roman"/>
+          <w:sz w:val="28"/>
+          <w:szCs w:val="28"/>
+        </w:rPr>
+        <w:t>Все шаги управления имеют похожую реализацию. Общий механизм такой, что выбирается объект (устройство, зона, и т.д.). И выбирается команда управления (автоматика, снять отключение, и т.д.). При выполнении данного шага выполняется выбранная команда для данного объекта.</w:t>
+      </w:r>
     </w:p>
     <w:sectPr>
       <w:pgSz w:w="11906" w:h="16838"/>
@@ -2810,7 +4290,7 @@
 </file>
 
 <file path=customXml/itemProps1.xml><?xml version="1.0" encoding="utf-8"?>
-<ds:datastoreItem xmlns:ds="http://schemas.openxmlformats.org/officeDocument/2006/customXml" ds:itemID="{80B98E8C-FBB7-4516-AAA9-E9E05C623ECA}">
+<ds:datastoreItem xmlns:ds="http://schemas.openxmlformats.org/officeDocument/2006/customXml" ds:itemID="{F5AD2406-5414-4621-AA13-DC540944CC3B}">
   <ds:schemaRefs>
     <ds:schemaRef ds:uri="http://schemas.openxmlformats.org/officeDocument/2006/bibliography"/>
   </ds:schemaRefs>

</xml_diff>